<commit_message>
Update (John)Comparitive - 3 papers -.docx
</commit_message>
<xml_diff>
--- a/Survey Paper/(John)Comparitive - 3 papers -.docx
+++ b/Survey Paper/(John)Comparitive - 3 papers -.docx
@@ -2231,217 +2231,26 @@
           <w:color w:val="000000"/>
           <w:spacing w:val="0"/>
           <w:kern w:val="2"/>
-          <w:u w:val="none"/>
-          <w:em w:val="none"/>
-        </w:rPr>
-      </w:pPr>
-      <w:r>
-        <w:rPr>
-          <w:i w:val="false"/>
-          <w:caps w:val="false"/>
-          <w:smallCaps w:val="false"/>
-          <w:strike w:val="false"/>
-          <w:dstrike w:val="false"/>
-          <w:outline w:val="false"/>
-          <w:shadow w:val="false"/>
-          <w:color w:val="000000"/>
-          <w:spacing w:val="0"/>
-          <w:kern w:val="2"/>
-          <w:u w:val="none"/>
-          <w:em w:val="none"/>
-        </w:rPr>
-      </w:r>
-    </w:p>
-    <w:p>
-      <w:pPr>
-        <w:pStyle w:val="Default"/>
-        <w:spacing w:lineRule="atLeast" w:line="200"/>
-        <w:ind w:left="0" w:right="0" w:hanging="0"/>
-        <w:jc w:val="left"/>
-        <w:rPr>
-          <w:i w:val="false"/>
-          <w:i w:val="false"/>
-          <w:caps w:val="false"/>
-          <w:smallCaps w:val="false"/>
-          <w:strike w:val="false"/>
-          <w:dstrike w:val="false"/>
-          <w:outline w:val="false"/>
-          <w:shadow w:val="false"/>
-          <w:color w:val="000000"/>
-          <w:spacing w:val="0"/>
-          <w:kern w:val="2"/>
-          <w:u w:val="none"/>
-          <w:em w:val="none"/>
-        </w:rPr>
-      </w:pPr>
-      <w:r>
-        <w:rPr>
-          <w:i w:val="false"/>
-          <w:caps w:val="false"/>
-          <w:smallCaps w:val="false"/>
-          <w:strike w:val="false"/>
-          <w:dstrike w:val="false"/>
-          <w:outline w:val="false"/>
-          <w:shadow w:val="false"/>
-          <w:color w:val="000000"/>
-          <w:spacing w:val="0"/>
-          <w:kern w:val="2"/>
-          <w:u w:val="none"/>
-          <w:em w:val="none"/>
-        </w:rPr>
-      </w:r>
-    </w:p>
-    <w:p>
-      <w:pPr>
-        <w:pStyle w:val="Default"/>
-        <w:spacing w:lineRule="atLeast" w:line="200"/>
-        <w:ind w:left="0" w:right="0" w:hanging="0"/>
-        <w:jc w:val="left"/>
-        <w:rPr>
-          <w:i w:val="false"/>
-          <w:i w:val="false"/>
-          <w:caps w:val="false"/>
-          <w:smallCaps w:val="false"/>
-          <w:strike w:val="false"/>
-          <w:dstrike w:val="false"/>
-          <w:outline w:val="false"/>
-          <w:shadow w:val="false"/>
-          <w:color w:val="000000"/>
-          <w:spacing w:val="0"/>
-          <w:kern w:val="2"/>
-          <w:u w:val="none"/>
-          <w:em w:val="none"/>
-        </w:rPr>
-      </w:pPr>
-      <w:r>
-        <w:rPr>
-          <w:i w:val="false"/>
-          <w:caps w:val="false"/>
-          <w:smallCaps w:val="false"/>
-          <w:strike w:val="false"/>
-          <w:dstrike w:val="false"/>
-          <w:outline w:val="false"/>
-          <w:shadow w:val="false"/>
-          <w:color w:val="000000"/>
-          <w:spacing w:val="0"/>
-          <w:kern w:val="2"/>
-          <w:u w:val="none"/>
-          <w:em w:val="none"/>
-        </w:rPr>
-      </w:r>
-    </w:p>
-    <w:p>
-      <w:pPr>
-        <w:pStyle w:val="Default"/>
-        <w:spacing w:lineRule="atLeast" w:line="200"/>
-        <w:ind w:left="0" w:right="0" w:hanging="0"/>
-        <w:jc w:val="left"/>
-        <w:rPr>
-          <w:i w:val="false"/>
-          <w:i w:val="false"/>
-          <w:caps w:val="false"/>
-          <w:smallCaps w:val="false"/>
-          <w:strike w:val="false"/>
-          <w:dstrike w:val="false"/>
-          <w:outline w:val="false"/>
-          <w:shadow w:val="false"/>
-          <w:color w:val="000000"/>
-          <w:spacing w:val="0"/>
-          <w:kern w:val="2"/>
-          <w:u w:val="none"/>
-          <w:em w:val="none"/>
-        </w:rPr>
-      </w:pPr>
-      <w:r>
-        <w:rPr>
-          <w:i w:val="false"/>
-          <w:caps w:val="false"/>
-          <w:smallCaps w:val="false"/>
-          <w:strike w:val="false"/>
-          <w:dstrike w:val="false"/>
-          <w:outline w:val="false"/>
-          <w:shadow w:val="false"/>
-          <w:color w:val="000000"/>
-          <w:spacing w:val="0"/>
-          <w:kern w:val="2"/>
-          <w:u w:val="none"/>
-          <w:em w:val="none"/>
-        </w:rPr>
-      </w:r>
-    </w:p>
-    <w:p>
-      <w:pPr>
-        <w:pStyle w:val="Default"/>
-        <w:spacing w:lineRule="atLeast" w:line="200"/>
-        <w:ind w:left="0" w:right="0" w:hanging="0"/>
-        <w:jc w:val="left"/>
-        <w:rPr>
-          <w:i w:val="false"/>
-          <w:i w:val="false"/>
-          <w:caps w:val="false"/>
-          <w:smallCaps w:val="false"/>
-          <w:strike w:val="false"/>
-          <w:dstrike w:val="false"/>
-          <w:outline w:val="false"/>
-          <w:shadow w:val="false"/>
-          <w:color w:val="000000"/>
-          <w:spacing w:val="0"/>
-          <w:kern w:val="2"/>
-          <w:u w:val="none"/>
-          <w:em w:val="none"/>
-        </w:rPr>
-      </w:pPr>
-      <w:r>
-        <w:rPr>
-          <w:i w:val="false"/>
-          <w:caps w:val="false"/>
-          <w:smallCaps w:val="false"/>
-          <w:strike w:val="false"/>
-          <w:dstrike w:val="false"/>
-          <w:outline w:val="false"/>
-          <w:shadow w:val="false"/>
-          <w:color w:val="000000"/>
-          <w:spacing w:val="0"/>
-          <w:kern w:val="2"/>
-          <w:u w:val="none"/>
-          <w:em w:val="none"/>
-        </w:rPr>
-      </w:r>
-    </w:p>
-    <w:p>
-      <w:pPr>
-        <w:pStyle w:val="Default"/>
-        <w:spacing w:lineRule="atLeast" w:line="200"/>
-        <w:ind w:left="0" w:right="0" w:hanging="0"/>
-        <w:jc w:val="left"/>
-        <w:rPr>
-          <w:i w:val="false"/>
-          <w:i w:val="false"/>
-          <w:caps w:val="false"/>
-          <w:smallCaps w:val="false"/>
-          <w:strike w:val="false"/>
-          <w:dstrike w:val="false"/>
-          <w:outline w:val="false"/>
-          <w:shadow w:val="false"/>
-          <w:color w:val="000000"/>
-          <w:spacing w:val="0"/>
-          <w:kern w:val="2"/>
-          <w:u w:val="none"/>
-          <w:em w:val="none"/>
-        </w:rPr>
-      </w:pPr>
-      <w:r>
-        <w:rPr>
-          <w:i w:val="false"/>
-          <w:caps w:val="false"/>
-          <w:smallCaps w:val="false"/>
-          <w:strike w:val="false"/>
-          <w:dstrike w:val="false"/>
-          <w:outline w:val="false"/>
-          <w:shadow w:val="false"/>
-          <w:color w:val="000000"/>
-          <w:spacing w:val="0"/>
-          <w:kern w:val="2"/>
+          <w:sz w:val="40"/>
+          <w:szCs w:val="40"/>
+          <w:u w:val="none"/>
+          <w:em w:val="none"/>
+        </w:rPr>
+      </w:pPr>
+      <w:r>
+        <w:rPr>
+          <w:i w:val="false"/>
+          <w:caps w:val="false"/>
+          <w:smallCaps w:val="false"/>
+          <w:strike w:val="false"/>
+          <w:dstrike w:val="false"/>
+          <w:outline w:val="false"/>
+          <w:shadow w:val="false"/>
+          <w:color w:val="000000"/>
+          <w:spacing w:val="0"/>
+          <w:kern w:val="2"/>
+          <w:sz w:val="40"/>
+          <w:szCs w:val="40"/>
           <w:u w:val="none"/>
           <w:em w:val="none"/>
         </w:rPr>
@@ -2477,258 +2286,280 @@
           <w:color w:val="000000"/>
           <w:spacing w:val="0"/>
           <w:kern w:val="2"/>
+          <w:sz w:val="40"/>
+          <w:szCs w:val="40"/>
+          <w:u w:val="none"/>
+          <w:em w:val="none"/>
+        </w:rPr>
+        <w:t>Sarcastic sentiment detection in tweets streamed in real time</w:t>
+      </w:r>
+    </w:p>
+    <w:p>
+      <w:pPr>
+        <w:pStyle w:val="Default"/>
+        <w:spacing w:lineRule="atLeast" w:line="200"/>
+        <w:ind w:left="0" w:right="0" w:hanging="0"/>
+        <w:jc w:val="left"/>
+        <w:rPr>
+          <w:i w:val="false"/>
+          <w:i w:val="false"/>
+          <w:caps w:val="false"/>
+          <w:smallCaps w:val="false"/>
+          <w:strike w:val="false"/>
+          <w:dstrike w:val="false"/>
+          <w:outline w:val="false"/>
+          <w:shadow w:val="false"/>
+          <w:color w:val="000000"/>
+          <w:spacing w:val="0"/>
+          <w:kern w:val="2"/>
+          <w:u w:val="none"/>
+          <w:em w:val="none"/>
+        </w:rPr>
+      </w:pPr>
+      <w:r>
+        <w:rPr>
+          <w:i w:val="false"/>
+          <w:caps w:val="false"/>
+          <w:smallCaps w:val="false"/>
+          <w:strike w:val="false"/>
+          <w:dstrike w:val="false"/>
+          <w:outline w:val="false"/>
+          <w:shadow w:val="false"/>
+          <w:color w:val="000000"/>
+          <w:spacing w:val="0"/>
+          <w:kern w:val="2"/>
+          <w:u w:val="none"/>
+          <w:em w:val="none"/>
+        </w:rPr>
+      </w:r>
+    </w:p>
+    <w:p>
+      <w:pPr>
+        <w:pStyle w:val="Default"/>
+        <w:spacing w:lineRule="atLeast" w:line="200"/>
+        <w:ind w:left="0" w:right="0" w:hanging="0"/>
+        <w:jc w:val="left"/>
+        <w:rPr>
+          <w:rFonts w:ascii="Arial" w:hAnsi="Arial"/>
+          <w:b w:val="false"/>
+          <w:b w:val="false"/>
+          <w:bCs w:val="false"/>
           <w:sz w:val="36"/>
           <w:szCs w:val="36"/>
-          <w:u w:val="none"/>
-          <w:em w:val="none"/>
-        </w:rPr>
-        <w:t>Sarcastic sentiment detection in tweets streamed in real time</w:t>
-      </w:r>
-    </w:p>
-    <w:p>
-      <w:pPr>
-        <w:pStyle w:val="Default"/>
-        <w:spacing w:lineRule="atLeast" w:line="200"/>
-        <w:ind w:left="0" w:right="0" w:hanging="0"/>
-        <w:jc w:val="left"/>
-        <w:rPr>
-          <w:i w:val="false"/>
-          <w:i w:val="false"/>
-          <w:caps w:val="false"/>
-          <w:smallCaps w:val="false"/>
-          <w:strike w:val="false"/>
-          <w:dstrike w:val="false"/>
-          <w:outline w:val="false"/>
-          <w:shadow w:val="false"/>
-          <w:color w:val="000000"/>
-          <w:spacing w:val="0"/>
-          <w:kern w:val="2"/>
-          <w:u w:val="none"/>
-          <w:em w:val="none"/>
-        </w:rPr>
-      </w:pPr>
-      <w:r>
-        <w:rPr>
-          <w:i w:val="false"/>
-          <w:caps w:val="false"/>
-          <w:smallCaps w:val="false"/>
-          <w:strike w:val="false"/>
-          <w:dstrike w:val="false"/>
-          <w:outline w:val="false"/>
-          <w:shadow w:val="false"/>
-          <w:color w:val="000000"/>
-          <w:spacing w:val="0"/>
-          <w:kern w:val="2"/>
-          <w:u w:val="none"/>
-          <w:em w:val="none"/>
-        </w:rPr>
-      </w:r>
-    </w:p>
-    <w:p>
-      <w:pPr>
-        <w:pStyle w:val="Default"/>
-        <w:spacing w:lineRule="atLeast" w:line="200"/>
-        <w:ind w:left="0" w:right="0" w:hanging="0"/>
-        <w:jc w:val="left"/>
-        <w:rPr>
-          <w:rFonts w:ascii="Arial" w:hAnsi="Arial"/>
-          <w:b w:val="false"/>
+        </w:rPr>
+      </w:pPr>
+      <w:r>
+        <w:rPr>
+          <w:rFonts w:ascii="Arial" w:hAnsi="Arial"/>
           <w:b w:val="false"/>
           <w:bCs w:val="false"/>
+          <w:i w:val="false"/>
+          <w:caps w:val="false"/>
+          <w:smallCaps w:val="false"/>
+          <w:strike w:val="false"/>
+          <w:dstrike w:val="false"/>
+          <w:outline w:val="false"/>
+          <w:shadow w:val="false"/>
+          <w:color w:val="000000"/>
+          <w:spacing w:val="0"/>
+          <w:kern w:val="2"/>
           <w:sz w:val="36"/>
           <w:szCs w:val="36"/>
-        </w:rPr>
-      </w:pPr>
-      <w:r>
-        <w:rPr>
-          <w:rFonts w:ascii="Arial" w:hAnsi="Arial"/>
+          <w:u w:val="none"/>
+          <w:em w:val="none"/>
+        </w:rPr>
+        <w:t>In this paper the author discussed how it's hard for humans to detect sarcastic comments and the amount</w:t>
+      </w:r>
+    </w:p>
+    <w:p>
+      <w:pPr>
+        <w:pStyle w:val="Default"/>
+        <w:spacing w:lineRule="atLeast" w:line="200"/>
+        <w:ind w:left="0" w:right="0" w:hanging="0"/>
+        <w:jc w:val="left"/>
+        <w:rPr>
+          <w:rFonts w:ascii="Arial" w:hAnsi="Arial"/>
+          <w:b w:val="false"/>
           <w:b w:val="false"/>
           <w:bCs w:val="false"/>
-          <w:i w:val="false"/>
-          <w:caps w:val="false"/>
-          <w:smallCaps w:val="false"/>
-          <w:strike w:val="false"/>
-          <w:dstrike w:val="false"/>
-          <w:outline w:val="false"/>
-          <w:shadow w:val="false"/>
-          <w:color w:val="000000"/>
-          <w:spacing w:val="0"/>
-          <w:kern w:val="2"/>
           <w:sz w:val="36"/>
           <w:szCs w:val="36"/>
-          <w:u w:val="none"/>
-          <w:em w:val="none"/>
-        </w:rPr>
-        <w:t>In this paper the author discussed how it's hard for humans to detect sarcastic comments and the amount</w:t>
-      </w:r>
-    </w:p>
-    <w:p>
-      <w:pPr>
-        <w:pStyle w:val="Default"/>
-        <w:spacing w:lineRule="atLeast" w:line="200"/>
-        <w:ind w:left="0" w:right="0" w:hanging="0"/>
-        <w:jc w:val="left"/>
-        <w:rPr>
-          <w:rFonts w:ascii="Arial" w:hAnsi="Arial"/>
-          <w:b w:val="false"/>
+        </w:rPr>
+      </w:pPr>
+      <w:r>
+        <w:rPr>
+          <w:rFonts w:ascii="Arial" w:hAnsi="Arial"/>
           <w:b w:val="false"/>
           <w:bCs w:val="false"/>
+          <w:i w:val="false"/>
+          <w:caps w:val="false"/>
+          <w:smallCaps w:val="false"/>
+          <w:strike w:val="false"/>
+          <w:dstrike w:val="false"/>
+          <w:outline w:val="false"/>
+          <w:shadow w:val="false"/>
+          <w:color w:val="000000"/>
+          <w:spacing w:val="0"/>
+          <w:kern w:val="2"/>
           <w:sz w:val="36"/>
           <w:szCs w:val="36"/>
-        </w:rPr>
-      </w:pPr>
-      <w:r>
-        <w:rPr>
-          <w:rFonts w:ascii="Arial" w:hAnsi="Arial"/>
+          <w:u w:val="none"/>
+          <w:em w:val="none"/>
+        </w:rPr>
+        <w:t>of data is huge for manual detection. The author proposed a framework that recieve tweets</w:t>
+      </w:r>
+    </w:p>
+    <w:p>
+      <w:pPr>
+        <w:pStyle w:val="Default"/>
+        <w:spacing w:lineRule="atLeast" w:line="200"/>
+        <w:ind w:left="0" w:right="0" w:hanging="0"/>
+        <w:jc w:val="left"/>
+        <w:rPr>
+          <w:rFonts w:ascii="Arial" w:hAnsi="Arial"/>
+          <w:b w:val="false"/>
           <w:b w:val="false"/>
           <w:bCs w:val="false"/>
-          <w:i w:val="false"/>
-          <w:caps w:val="false"/>
-          <w:smallCaps w:val="false"/>
-          <w:strike w:val="false"/>
-          <w:dstrike w:val="false"/>
-          <w:outline w:val="false"/>
-          <w:shadow w:val="false"/>
-          <w:color w:val="000000"/>
-          <w:spacing w:val="0"/>
-          <w:kern w:val="2"/>
           <w:sz w:val="36"/>
           <w:szCs w:val="36"/>
-          <w:u w:val="none"/>
-          <w:em w:val="none"/>
-        </w:rPr>
-        <w:t>of data is huge for manual detection. The author proposed a framework that recieve tweets</w:t>
-      </w:r>
-    </w:p>
-    <w:p>
-      <w:pPr>
-        <w:pStyle w:val="Default"/>
-        <w:spacing w:lineRule="atLeast" w:line="200"/>
-        <w:ind w:left="0" w:right="0" w:hanging="0"/>
-        <w:jc w:val="left"/>
-        <w:rPr>
-          <w:rFonts w:ascii="Arial" w:hAnsi="Arial"/>
-          <w:b w:val="false"/>
+        </w:rPr>
+      </w:pPr>
+      <w:r>
+        <w:rPr>
+          <w:rFonts w:ascii="Arial" w:hAnsi="Arial"/>
           <w:b w:val="false"/>
           <w:bCs w:val="false"/>
+          <w:i w:val="false"/>
+          <w:caps w:val="false"/>
+          <w:smallCaps w:val="false"/>
+          <w:strike w:val="false"/>
+          <w:dstrike w:val="false"/>
+          <w:outline w:val="false"/>
+          <w:shadow w:val="false"/>
+          <w:color w:val="000000"/>
+          <w:spacing w:val="0"/>
+          <w:kern w:val="2"/>
           <w:sz w:val="36"/>
           <w:szCs w:val="36"/>
-        </w:rPr>
-      </w:pPr>
-      <w:r>
-        <w:rPr>
-          <w:rFonts w:ascii="Arial" w:hAnsi="Arial"/>
+          <w:u w:val="none"/>
+          <w:em w:val="none"/>
+        </w:rPr>
+        <w:t xml:space="preserve">and process them to identify sarcastic comments. The hadoop-based framework allows user to </w:t>
+      </w:r>
+    </w:p>
+    <w:p>
+      <w:pPr>
+        <w:pStyle w:val="Default"/>
+        <w:spacing w:lineRule="atLeast" w:line="200"/>
+        <w:ind w:left="0" w:right="0" w:hanging="0"/>
+        <w:jc w:val="left"/>
+        <w:rPr>
+          <w:rFonts w:ascii="Arial" w:hAnsi="Arial"/>
+          <w:b w:val="false"/>
           <w:b w:val="false"/>
           <w:bCs w:val="false"/>
-          <w:i w:val="false"/>
-          <w:caps w:val="false"/>
-          <w:smallCaps w:val="false"/>
-          <w:strike w:val="false"/>
-          <w:dstrike w:val="false"/>
-          <w:outline w:val="false"/>
-          <w:shadow w:val="false"/>
-          <w:color w:val="000000"/>
-          <w:spacing w:val="0"/>
-          <w:kern w:val="2"/>
           <w:sz w:val="36"/>
           <w:szCs w:val="36"/>
-          <w:u w:val="none"/>
-          <w:em w:val="none"/>
-        </w:rPr>
-        <w:t xml:space="preserve">and process them to identify sarcastic comments. The hadoop-based framework allows user to </w:t>
-      </w:r>
-    </w:p>
-    <w:p>
-      <w:pPr>
-        <w:pStyle w:val="Default"/>
-        <w:spacing w:lineRule="atLeast" w:line="200"/>
-        <w:ind w:left="0" w:right="0" w:hanging="0"/>
-        <w:jc w:val="left"/>
-        <w:rPr>
-          <w:rFonts w:ascii="Arial" w:hAnsi="Arial"/>
-          <w:b w:val="false"/>
+        </w:rPr>
+      </w:pPr>
+      <w:r>
+        <w:rPr>
+          <w:rFonts w:ascii="Arial" w:hAnsi="Arial"/>
           <w:b w:val="false"/>
           <w:bCs w:val="false"/>
+          <w:i w:val="false"/>
+          <w:caps w:val="false"/>
+          <w:smallCaps w:val="false"/>
+          <w:strike w:val="false"/>
+          <w:dstrike w:val="false"/>
+          <w:outline w:val="false"/>
+          <w:shadow w:val="false"/>
+          <w:color w:val="000000"/>
+          <w:spacing w:val="0"/>
+          <w:kern w:val="2"/>
           <w:sz w:val="36"/>
           <w:szCs w:val="36"/>
-        </w:rPr>
-      </w:pPr>
-      <w:r>
-        <w:rPr>
-          <w:rFonts w:ascii="Arial" w:hAnsi="Arial"/>
+          <w:u w:val="none"/>
+          <w:em w:val="none"/>
+        </w:rPr>
+        <w:t>get and save tweets and process them. They used Twitter streaming API(twitter4j) to retieve</w:t>
+      </w:r>
+    </w:p>
+    <w:p>
+      <w:pPr>
+        <w:pStyle w:val="Default"/>
+        <w:spacing w:lineRule="atLeast" w:line="200"/>
+        <w:ind w:left="0" w:right="0" w:hanging="0"/>
+        <w:jc w:val="left"/>
+        <w:rPr>
+          <w:rFonts w:ascii="Arial" w:hAnsi="Arial"/>
+          <w:b w:val="false"/>
           <w:b w:val="false"/>
           <w:bCs w:val="false"/>
-          <w:i w:val="false"/>
-          <w:caps w:val="false"/>
-          <w:smallCaps w:val="false"/>
-          <w:strike w:val="false"/>
-          <w:dstrike w:val="false"/>
-          <w:outline w:val="false"/>
-          <w:shadow w:val="false"/>
-          <w:color w:val="000000"/>
-          <w:spacing w:val="0"/>
-          <w:kern w:val="2"/>
           <w:sz w:val="36"/>
           <w:szCs w:val="36"/>
-          <w:u w:val="none"/>
-          <w:em w:val="none"/>
-        </w:rPr>
-        <w:t>get and save tweets and process them. They used Twitter streaming API(twitter4j) to retieve</w:t>
-      </w:r>
-    </w:p>
-    <w:p>
-      <w:pPr>
-        <w:pStyle w:val="Default"/>
-        <w:spacing w:lineRule="atLeast" w:line="200"/>
-        <w:ind w:left="0" w:right="0" w:hanging="0"/>
-        <w:jc w:val="left"/>
-        <w:rPr>
-          <w:rFonts w:ascii="Arial" w:hAnsi="Arial"/>
-          <w:b w:val="false"/>
+        </w:rPr>
+      </w:pPr>
+      <w:r>
+        <w:rPr>
+          <w:rFonts w:ascii="Arial" w:hAnsi="Arial"/>
           <w:b w:val="false"/>
           <w:bCs w:val="false"/>
+          <w:i w:val="false"/>
+          <w:caps w:val="false"/>
+          <w:smallCaps w:val="false"/>
+          <w:strike w:val="false"/>
+          <w:dstrike w:val="false"/>
+          <w:outline w:val="false"/>
+          <w:shadow w:val="false"/>
+          <w:color w:val="000000"/>
+          <w:spacing w:val="0"/>
+          <w:kern w:val="2"/>
           <w:sz w:val="36"/>
           <w:szCs w:val="36"/>
-        </w:rPr>
-      </w:pPr>
-      <w:r>
-        <w:rPr>
-          <w:rFonts w:ascii="Arial" w:hAnsi="Arial"/>
+          <w:u w:val="none"/>
+          <w:em w:val="none"/>
+        </w:rPr>
+        <w:t>tweets. They used sentiment analysis to classify the tweets as negative, positive or neutral.</w:t>
+      </w:r>
+    </w:p>
+    <w:p>
+      <w:pPr>
+        <w:pStyle w:val="Default"/>
+        <w:spacing w:lineRule="atLeast" w:line="200"/>
+        <w:ind w:left="0" w:right="0" w:hanging="0"/>
+        <w:jc w:val="left"/>
+        <w:rPr>
+          <w:rFonts w:ascii="Arial" w:hAnsi="Arial"/>
+          <w:b w:val="false"/>
           <w:b w:val="false"/>
           <w:bCs w:val="false"/>
-          <w:i w:val="false"/>
-          <w:caps w:val="false"/>
-          <w:smallCaps w:val="false"/>
-          <w:strike w:val="false"/>
-          <w:dstrike w:val="false"/>
-          <w:outline w:val="false"/>
-          <w:shadow w:val="false"/>
-          <w:color w:val="000000"/>
-          <w:spacing w:val="0"/>
-          <w:kern w:val="2"/>
           <w:sz w:val="36"/>
           <w:szCs w:val="36"/>
-          <w:u w:val="none"/>
-          <w:em w:val="none"/>
-        </w:rPr>
-        <w:t>tweets. They used sentiment analysis to classify the tweets as negative, positive or neutral.</w:t>
-      </w:r>
-    </w:p>
-    <w:p>
-      <w:pPr>
-        <w:pStyle w:val="Default"/>
-        <w:spacing w:lineRule="atLeast" w:line="200"/>
-        <w:ind w:left="0" w:right="0" w:hanging="0"/>
-        <w:jc w:val="left"/>
-        <w:rPr>
-          <w:rFonts w:ascii="Arial" w:hAnsi="Arial"/>
-          <w:b w:val="false"/>
+        </w:rPr>
+      </w:pPr>
+      <w:r>
+        <w:rPr>
+          <w:rFonts w:ascii="Arial" w:hAnsi="Arial"/>
           <w:b w:val="false"/>
           <w:bCs w:val="false"/>
+          <w:i w:val="false"/>
+          <w:caps w:val="false"/>
+          <w:smallCaps w:val="false"/>
+          <w:strike w:val="false"/>
+          <w:dstrike w:val="false"/>
+          <w:outline w:val="false"/>
+          <w:shadow w:val="false"/>
+          <w:color w:val="000000"/>
+          <w:spacing w:val="0"/>
+          <w:kern w:val="2"/>
           <w:sz w:val="36"/>
           <w:szCs w:val="36"/>
-        </w:rPr>
-      </w:pPr>
+          <w:u w:val="none"/>
+          <w:em w:val="none"/>
+        </w:rPr>
+        <w:t xml:space="preserve"> </w:t>
+      </w:r>
       <w:r>
         <w:rPr>
           <w:rFonts w:ascii="Arial" w:hAnsi="Arial"/>
@@ -2749,6 +2580,82 @@
           <w:u w:val="none"/>
           <w:em w:val="none"/>
         </w:rPr>
+        <w:t>The tweets pass through MapReduce functions for sentiemnt classification.</w:t>
+      </w:r>
+    </w:p>
+    <w:p>
+      <w:pPr>
+        <w:pStyle w:val="Default"/>
+        <w:spacing w:lineRule="atLeast" w:line="200"/>
+        <w:ind w:left="0" w:right="0" w:hanging="0"/>
+        <w:jc w:val="left"/>
+        <w:rPr>
+          <w:rFonts w:ascii="Arial" w:hAnsi="Arial"/>
+          <w:b w:val="false"/>
+          <w:b w:val="false"/>
+          <w:bCs w:val="false"/>
+          <w:sz w:val="36"/>
+          <w:szCs w:val="36"/>
+        </w:rPr>
+      </w:pPr>
+      <w:r>
+        <w:rPr>
+          <w:rFonts w:ascii="Arial" w:hAnsi="Arial"/>
+          <w:b w:val="false"/>
+          <w:bCs w:val="false"/>
+          <w:i w:val="false"/>
+          <w:caps w:val="false"/>
+          <w:smallCaps w:val="false"/>
+          <w:strike w:val="false"/>
+          <w:dstrike w:val="false"/>
+          <w:outline w:val="false"/>
+          <w:shadow w:val="false"/>
+          <w:color w:val="000000"/>
+          <w:spacing w:val="0"/>
+          <w:kern w:val="2"/>
+          <w:sz w:val="36"/>
+          <w:szCs w:val="36"/>
+          <w:u w:val="none"/>
+          <w:em w:val="none"/>
+        </w:rPr>
+        <w:t>they used parts-of-speach(POS) for deviding sentences into words and assign appropriate information</w:t>
+      </w:r>
+    </w:p>
+    <w:p>
+      <w:pPr>
+        <w:pStyle w:val="Default"/>
+        <w:spacing w:lineRule="atLeast" w:line="200"/>
+        <w:ind w:left="0" w:right="0" w:hanging="0"/>
+        <w:jc w:val="left"/>
+        <w:rPr>
+          <w:rFonts w:ascii="Arial" w:hAnsi="Arial"/>
+          <w:b w:val="false"/>
+          <w:b w:val="false"/>
+          <w:bCs w:val="false"/>
+          <w:sz w:val="36"/>
+          <w:szCs w:val="36"/>
+        </w:rPr>
+      </w:pPr>
+      <w:r>
+        <w:rPr>
+          <w:rFonts w:ascii="Arial" w:hAnsi="Arial"/>
+          <w:b w:val="false"/>
+          <w:bCs w:val="false"/>
+          <w:i w:val="false"/>
+          <w:caps w:val="false"/>
+          <w:smallCaps w:val="false"/>
+          <w:strike w:val="false"/>
+          <w:dstrike w:val="false"/>
+          <w:outline w:val="false"/>
+          <w:shadow w:val="false"/>
+          <w:color w:val="000000"/>
+          <w:spacing w:val="0"/>
+          <w:kern w:val="2"/>
+          <w:sz w:val="36"/>
+          <w:szCs w:val="36"/>
+          <w:u w:val="none"/>
+          <w:em w:val="none"/>
+        </w:rPr>
         <w:t xml:space="preserve"> </w:t>
       </w:r>
       <w:r>
@@ -2771,7 +2678,7 @@
           <w:u w:val="none"/>
           <w:em w:val="none"/>
         </w:rPr>
-        <w:t>The tweets pass through MapReduce functions for sentiemnt classification.</w:t>
+        <w:t>and they used parsing to analyze grammatical structure. Finally, they used 6 algorithms and achieved</w:t>
       </w:r>
     </w:p>
     <w:p>
@@ -2809,30 +2716,53 @@
           <w:u w:val="none"/>
           <w:em w:val="none"/>
         </w:rPr>
-        <w:t>they used parts-of-speach(POS) for deviding sentences into words and assign appropriate information</w:t>
-      </w:r>
-    </w:p>
-    <w:p>
-      <w:pPr>
-        <w:pStyle w:val="Default"/>
-        <w:spacing w:lineRule="atLeast" w:line="200"/>
-        <w:ind w:left="0" w:right="0" w:hanging="0"/>
-        <w:jc w:val="left"/>
-        <w:rPr>
-          <w:rFonts w:ascii="Arial" w:hAnsi="Arial"/>
-          <w:b w:val="false"/>
+        <w:t>0.97 precision when the combined 3 of them. They are: Parsed based lexicon generation algorithm(PBLGA),</w:t>
+      </w:r>
+    </w:p>
+    <w:p>
+      <w:pPr>
+        <w:pStyle w:val="Default"/>
+        <w:spacing w:lineRule="atLeast" w:line="200"/>
+        <w:ind w:left="0" w:right="0" w:hanging="0"/>
+        <w:jc w:val="left"/>
+        <w:rPr/>
+      </w:pPr>
+      <w:r>
+        <w:rPr>
+          <w:rFonts w:ascii="Arial" w:hAnsi="Arial"/>
           <w:b w:val="false"/>
           <w:bCs w:val="false"/>
+          <w:i w:val="false"/>
+          <w:caps w:val="false"/>
+          <w:smallCaps w:val="false"/>
+          <w:strike w:val="false"/>
+          <w:dstrike w:val="false"/>
+          <w:outline w:val="false"/>
+          <w:shadow w:val="false"/>
+          <w:color w:val="000000"/>
+          <w:spacing w:val="0"/>
+          <w:kern w:val="2"/>
           <w:sz w:val="36"/>
           <w:szCs w:val="36"/>
-        </w:rPr>
-      </w:pPr>
-      <w:r>
-        <w:rPr>
-          <w:rFonts w:ascii="Arial" w:hAnsi="Arial"/>
+          <w:u w:val="none"/>
+          <w:em w:val="none"/>
+        </w:rPr>
+        <w:t>Interjection word start(IWS),Postive sentiment with antonym pair(PSWAP).</w:t>
+      </w:r>
+    </w:p>
+    <w:p>
+      <w:pPr>
+        <w:pStyle w:val="Default"/>
+        <w:spacing w:lineRule="atLeast" w:line="200"/>
+        <w:ind w:left="0" w:right="0" w:hanging="0"/>
+        <w:jc w:val="left"/>
+        <w:rPr>
+          <w:rFonts w:ascii="Arial" w:hAnsi="Arial"/>
+          <w:b w:val="false"/>
           <w:b w:val="false"/>
           <w:bCs w:val="false"/>
           <w:i w:val="false"/>
+          <w:i w:val="false"/>
           <w:caps w:val="false"/>
           <w:smallCaps w:val="false"/>
           <w:strike w:val="false"/>
@@ -2847,14 +2777,24 @@
           <w:u w:val="none"/>
           <w:em w:val="none"/>
         </w:rPr>
-        <w:t xml:space="preserve"> </w:t>
-      </w:r>
-      <w:r>
-        <w:rPr>
-          <w:rFonts w:ascii="Arial" w:hAnsi="Arial"/>
+      </w:pPr>
+      <w:r>
+        <w:rPr/>
+      </w:r>
+    </w:p>
+    <w:p>
+      <w:pPr>
+        <w:pStyle w:val="Default"/>
+        <w:spacing w:lineRule="atLeast" w:line="200"/>
+        <w:ind w:left="0" w:right="0" w:hanging="0"/>
+        <w:jc w:val="left"/>
+        <w:rPr>
+          <w:rFonts w:ascii="Arial" w:hAnsi="Arial"/>
+          <w:b w:val="false"/>
           <w:b w:val="false"/>
           <w:bCs w:val="false"/>
           <w:i w:val="false"/>
+          <w:i w:val="false"/>
           <w:caps w:val="false"/>
           <w:smallCaps w:val="false"/>
           <w:strike w:val="false"/>
@@ -2869,7 +2809,9 @@
           <w:u w:val="none"/>
           <w:em w:val="none"/>
         </w:rPr>
-        <w:t>and they used parsing to analyze grammatical structure. Finally, they used 6 algorithms and achieved</w:t>
+      </w:pPr>
+      <w:r>
+        <w:rPr/>
       </w:r>
     </w:p>
     <w:p>
@@ -2883,16 +2825,40 @@
           <w:b w:val="false"/>
           <w:b w:val="false"/>
           <w:bCs w:val="false"/>
+          <w:i w:val="false"/>
+          <w:i w:val="false"/>
+          <w:caps w:val="false"/>
+          <w:smallCaps w:val="false"/>
+          <w:strike w:val="false"/>
+          <w:dstrike w:val="false"/>
+          <w:outline w:val="false"/>
+          <w:shadow w:val="false"/>
+          <w:color w:val="000000"/>
+          <w:spacing w:val="0"/>
+          <w:kern w:val="2"/>
           <w:sz w:val="36"/>
           <w:szCs w:val="36"/>
-        </w:rPr>
-      </w:pPr>
-      <w:r>
-        <w:rPr>
-          <w:rFonts w:ascii="Arial" w:hAnsi="Arial"/>
+          <w:u w:val="none"/>
+          <w:em w:val="none"/>
+        </w:rPr>
+      </w:pPr>
+      <w:r>
+        <w:rPr/>
+      </w:r>
+    </w:p>
+    <w:p>
+      <w:pPr>
+        <w:pStyle w:val="Default"/>
+        <w:spacing w:lineRule="atLeast" w:line="200"/>
+        <w:ind w:left="0" w:right="0" w:hanging="0"/>
+        <w:jc w:val="left"/>
+        <w:rPr>
+          <w:rFonts w:ascii="Arial" w:hAnsi="Arial"/>
+          <w:b w:val="false"/>
           <w:b w:val="false"/>
           <w:bCs w:val="false"/>
           <w:i w:val="false"/>
+          <w:i w:val="false"/>
           <w:caps w:val="false"/>
           <w:smallCaps w:val="false"/>
           <w:strike w:val="false"/>
@@ -2907,7 +2873,9 @@
           <w:u w:val="none"/>
           <w:em w:val="none"/>
         </w:rPr>
-        <w:t>0.97 precision when the combined 3 of them. They are: Parsed based lexicon generation algorithm(PBLGA),</w:t>
+      </w:pPr>
+      <w:r>
+        <w:rPr/>
       </w:r>
     </w:p>
     <w:p>
@@ -2921,9 +2889,140 @@
           <w:b w:val="false"/>
           <w:b w:val="false"/>
           <w:bCs w:val="false"/>
+          <w:i w:val="false"/>
+          <w:i w:val="false"/>
+          <w:caps w:val="false"/>
+          <w:smallCaps w:val="false"/>
+          <w:strike w:val="false"/>
+          <w:dstrike w:val="false"/>
+          <w:outline w:val="false"/>
+          <w:shadow w:val="false"/>
+          <w:color w:val="000000"/>
+          <w:spacing w:val="0"/>
+          <w:kern w:val="2"/>
           <w:sz w:val="36"/>
           <w:szCs w:val="36"/>
-        </w:rPr>
+          <w:u w:val="none"/>
+          <w:em w:val="none"/>
+        </w:rPr>
+      </w:pPr>
+      <w:r>
+        <w:rPr/>
+      </w:r>
+    </w:p>
+    <w:p>
+      <w:pPr>
+        <w:pStyle w:val="Default"/>
+        <w:spacing w:lineRule="atLeast" w:line="200"/>
+        <w:ind w:left="0" w:right="0" w:hanging="0"/>
+        <w:jc w:val="left"/>
+        <w:rPr>
+          <w:b/>
+          <w:b/>
+          <w:bCs/>
+          <w:sz w:val="40"/>
+          <w:szCs w:val="40"/>
+        </w:rPr>
+      </w:pPr>
+      <w:r>
+        <w:rPr>
+          <w:rFonts w:ascii="Arial" w:hAnsi="Arial"/>
+          <w:b/>
+          <w:bCs/>
+          <w:i w:val="false"/>
+          <w:caps w:val="false"/>
+          <w:smallCaps w:val="false"/>
+          <w:strike w:val="false"/>
+          <w:dstrike w:val="false"/>
+          <w:outline w:val="false"/>
+          <w:shadow w:val="false"/>
+          <w:color w:val="000000"/>
+          <w:spacing w:val="0"/>
+          <w:kern w:val="2"/>
+          <w:sz w:val="40"/>
+          <w:szCs w:val="40"/>
+          <w:u w:val="none"/>
+          <w:em w:val="none"/>
+        </w:rPr>
+        <w:t>Cyberbullying Detection A Step Toward a Safer Internet Yard</w:t>
+      </w:r>
+    </w:p>
+    <w:p>
+      <w:pPr>
+        <w:pStyle w:val="Default"/>
+        <w:spacing w:lineRule="atLeast" w:line="200"/>
+        <w:ind w:left="0" w:right="0" w:hanging="0"/>
+        <w:jc w:val="left"/>
+        <w:rPr>
+          <w:rFonts w:ascii="Arial" w:hAnsi="Arial"/>
+          <w:i w:val="false"/>
+          <w:i w:val="false"/>
+          <w:caps w:val="false"/>
+          <w:smallCaps w:val="false"/>
+          <w:strike w:val="false"/>
+          <w:dstrike w:val="false"/>
+          <w:outline w:val="false"/>
+          <w:shadow w:val="false"/>
+          <w:color w:val="000000"/>
+          <w:spacing w:val="0"/>
+          <w:kern w:val="2"/>
+          <w:u w:val="none"/>
+          <w:em w:val="none"/>
+        </w:rPr>
+      </w:pPr>
+      <w:r>
+        <w:rPr>
+          <w:b/>
+          <w:bCs/>
+          <w:sz w:val="40"/>
+          <w:szCs w:val="40"/>
+        </w:rPr>
+      </w:r>
+    </w:p>
+    <w:p>
+      <w:pPr>
+        <w:pStyle w:val="Default"/>
+        <w:spacing w:lineRule="atLeast" w:line="200"/>
+        <w:ind w:left="0" w:right="0" w:hanging="0"/>
+        <w:jc w:val="left"/>
+        <w:rPr>
+          <w:b/>
+          <w:b/>
+          <w:bCs/>
+          <w:sz w:val="40"/>
+          <w:szCs w:val="40"/>
+        </w:rPr>
+      </w:pPr>
+      <w:r>
+        <w:rPr>
+          <w:rFonts w:ascii="Arial" w:hAnsi="Arial"/>
+          <w:b/>
+          <w:bCs/>
+          <w:i w:val="false"/>
+          <w:caps w:val="false"/>
+          <w:smallCaps w:val="false"/>
+          <w:strike w:val="false"/>
+          <w:dstrike w:val="false"/>
+          <w:outline w:val="false"/>
+          <w:shadow w:val="false"/>
+          <w:color w:val="000000"/>
+          <w:spacing w:val="0"/>
+          <w:kern w:val="2"/>
+          <w:sz w:val="40"/>
+          <w:szCs w:val="40"/>
+          <w:u w:val="none"/>
+          <w:em w:val="none"/>
+        </w:rPr>
+        <w:t>Summary</w:t>
+      </w:r>
+    </w:p>
+    <w:p>
+      <w:pPr>
+        <w:pStyle w:val="Default"/>
+        <w:spacing w:lineRule="atLeast" w:line="200"/>
+        <w:ind w:left="0" w:right="0" w:hanging="0"/>
+        <w:jc w:val="left"/>
+        <w:rPr/>
       </w:pPr>
       <w:r>
         <w:rPr>
@@ -2945,7 +3044,1861 @@
           <w:u w:val="none"/>
           <w:em w:val="none"/>
         </w:rPr>
-        <w:t>Interjection word start(IWS),Postive sentiment with antonym pair(PSWAP).</w:t>
+        <w:t xml:space="preserve">They used SVM model in WEKA(data mining software) for classification and they used Mypes </w:t>
+      </w:r>
+      <w:r>
+        <w:rPr>
+          <w:rFonts w:ascii="Arial" w:hAnsi="Arial"/>
+          <w:i w:val="false"/>
+          <w:caps w:val="false"/>
+          <w:smallCaps w:val="false"/>
+          <w:strike w:val="false"/>
+          <w:dstrike w:val="false"/>
+          <w:outline w:val="false"/>
+          <w:shadow w:val="false"/>
+          <w:color w:val="000000"/>
+          <w:spacing w:val="0"/>
+          <w:kern w:val="2"/>
+          <w:u w:val="none"/>
+          <w:em w:val="none"/>
+        </w:rPr>
+        <w:t xml:space="preserve">service that allows the aggregation of users’ profiles </w:t>
+      </w:r>
+      <w:r>
+        <w:rPr>
+          <w:rFonts w:ascii="Arial" w:hAnsi="Arial"/>
+          <w:i w:val="false"/>
+          <w:caps w:val="false"/>
+          <w:smallCaps w:val="false"/>
+          <w:strike w:val="false"/>
+          <w:dstrike w:val="false"/>
+          <w:outline w:val="false"/>
+          <w:shadow w:val="false"/>
+          <w:color w:val="000000"/>
+          <w:spacing w:val="0"/>
+          <w:kern w:val="2"/>
+          <w:u w:val="none"/>
+          <w:em w:val="none"/>
+        </w:rPr>
+        <w:t>so they can link users on multi social media platforms. The author</w:t>
+      </w:r>
+      <w:r>
+        <w:rPr>
+          <w:rFonts w:ascii="Arial" w:hAnsi="Arial"/>
+          <w:i w:val="false"/>
+          <w:caps w:val="false"/>
+          <w:smallCaps w:val="false"/>
+          <w:strike w:val="false"/>
+          <w:dstrike w:val="false"/>
+          <w:outline w:val="false"/>
+          <w:shadow w:val="false"/>
+          <w:color w:val="000000"/>
+          <w:spacing w:val="0"/>
+          <w:kern w:val="2"/>
+          <w:u w:val="none"/>
+          <w:em w:val="none"/>
+        </w:rPr>
+        <w:t>s</w:t>
+      </w:r>
+      <w:r>
+        <w:rPr>
+          <w:rFonts w:ascii="Arial" w:hAnsi="Arial"/>
+          <w:i w:val="false"/>
+          <w:caps w:val="false"/>
+          <w:smallCaps w:val="false"/>
+          <w:strike w:val="false"/>
+          <w:dstrike w:val="false"/>
+          <w:outline w:val="false"/>
+          <w:shadow w:val="false"/>
+          <w:color w:val="000000"/>
+          <w:spacing w:val="0"/>
+          <w:kern w:val="2"/>
+          <w:u w:val="none"/>
+          <w:em w:val="none"/>
+        </w:rPr>
+        <w:t xml:space="preserve"> talked about how serious </w:t>
+      </w:r>
+      <w:r>
+        <w:rPr>
+          <w:rFonts w:ascii="Arial" w:hAnsi="Arial"/>
+          <w:i w:val="false"/>
+          <w:caps w:val="false"/>
+          <w:smallCaps w:val="false"/>
+          <w:strike w:val="false"/>
+          <w:dstrike w:val="false"/>
+          <w:outline w:val="false"/>
+          <w:shadow w:val="false"/>
+          <w:color w:val="000000"/>
+          <w:spacing w:val="0"/>
+          <w:kern w:val="2"/>
+          <w:u w:val="none"/>
+          <w:em w:val="none"/>
+        </w:rPr>
+        <w:t xml:space="preserve">cyberbullying is, they hypothesized that the use of user’s information is essential for more precise detection like: age and gender. </w:t>
+      </w:r>
+      <w:r>
+        <w:rPr>
+          <w:rFonts w:ascii="Arial" w:hAnsi="Arial"/>
+          <w:i w:val="false"/>
+          <w:caps w:val="false"/>
+          <w:smallCaps w:val="false"/>
+          <w:strike w:val="false"/>
+          <w:dstrike w:val="false"/>
+          <w:outline w:val="false"/>
+          <w:shadow w:val="false"/>
+          <w:color w:val="000000"/>
+          <w:spacing w:val="0"/>
+          <w:kern w:val="2"/>
+          <w:u w:val="none"/>
+          <w:em w:val="none"/>
+        </w:rPr>
+        <w:t>T</w:t>
+      </w:r>
+      <w:r>
+        <w:rPr>
+          <w:rFonts w:ascii="Arial" w:hAnsi="Arial"/>
+          <w:i w:val="false"/>
+          <w:caps w:val="false"/>
+          <w:smallCaps w:val="false"/>
+          <w:strike w:val="false"/>
+          <w:dstrike w:val="false"/>
+          <w:outline w:val="false"/>
+          <w:shadow w:val="false"/>
+          <w:color w:val="000000"/>
+          <w:spacing w:val="0"/>
+          <w:kern w:val="2"/>
+          <w:u w:val="none"/>
+          <w:em w:val="none"/>
+        </w:rPr>
+        <w:t xml:space="preserve">hey </w:t>
+      </w:r>
+      <w:r>
+        <w:rPr>
+          <w:rFonts w:ascii="Arial" w:hAnsi="Arial"/>
+          <w:i w:val="false"/>
+          <w:caps w:val="false"/>
+          <w:smallCaps w:val="false"/>
+          <w:strike w:val="false"/>
+          <w:dstrike w:val="false"/>
+          <w:outline w:val="false"/>
+          <w:shadow w:val="false"/>
+          <w:color w:val="000000"/>
+          <w:spacing w:val="0"/>
+          <w:kern w:val="2"/>
+          <w:u w:val="none"/>
+          <w:em w:val="none"/>
+        </w:rPr>
+        <w:t xml:space="preserve">calculated the ratio of </w:t>
+      </w:r>
+      <w:r>
+        <w:rPr>
+          <w:rFonts w:ascii="Arial" w:hAnsi="Arial"/>
+          <w:i w:val="false"/>
+          <w:caps w:val="false"/>
+          <w:smallCaps w:val="false"/>
+          <w:strike w:val="false"/>
+          <w:dstrike w:val="false"/>
+          <w:outline w:val="false"/>
+          <w:shadow w:val="false"/>
+          <w:color w:val="000000"/>
+          <w:spacing w:val="0"/>
+          <w:kern w:val="2"/>
+          <w:u w:val="none"/>
+          <w:em w:val="none"/>
+        </w:rPr>
+        <w:t xml:space="preserve">profane words </w:t>
+      </w:r>
+      <w:r>
+        <w:rPr>
+          <w:rFonts w:ascii="Arial" w:hAnsi="Arial"/>
+          <w:i w:val="false"/>
+          <w:caps w:val="false"/>
+          <w:smallCaps w:val="false"/>
+          <w:strike w:val="false"/>
+          <w:dstrike w:val="false"/>
+          <w:outline w:val="false"/>
+          <w:shadow w:val="false"/>
+          <w:color w:val="000000"/>
+          <w:spacing w:val="0"/>
+          <w:kern w:val="2"/>
+          <w:u w:val="none"/>
+          <w:em w:val="none"/>
+        </w:rPr>
+        <w:t>and the ratio of pronouns</w:t>
+      </w:r>
+      <w:r>
+        <w:rPr>
+          <w:rFonts w:ascii="Arial" w:hAnsi="Arial"/>
+          <w:i w:val="false"/>
+          <w:caps w:val="false"/>
+          <w:smallCaps w:val="false"/>
+          <w:strike w:val="false"/>
+          <w:dstrike w:val="false"/>
+          <w:outline w:val="false"/>
+          <w:shadow w:val="false"/>
+          <w:color w:val="000000"/>
+          <w:spacing w:val="0"/>
+          <w:kern w:val="2"/>
+          <w:u w:val="none"/>
+          <w:em w:val="none"/>
+        </w:rPr>
+        <w:t xml:space="preserve"> in each post </w:t>
+      </w:r>
+      <w:r>
+        <w:rPr>
+          <w:rFonts w:ascii="Arial" w:hAnsi="Arial"/>
+          <w:i w:val="false"/>
+          <w:caps w:val="false"/>
+          <w:smallCaps w:val="false"/>
+          <w:strike w:val="false"/>
+          <w:dstrike w:val="false"/>
+          <w:outline w:val="false"/>
+          <w:shadow w:val="false"/>
+          <w:color w:val="000000"/>
+          <w:spacing w:val="0"/>
+          <w:kern w:val="2"/>
+          <w:u w:val="none"/>
+          <w:em w:val="none"/>
+        </w:rPr>
+        <w:t>then used as features along with TFIDF.</w:t>
+      </w:r>
+    </w:p>
+    <w:p>
+      <w:pPr>
+        <w:pStyle w:val="Default"/>
+        <w:spacing w:lineRule="atLeast" w:line="200"/>
+        <w:ind w:left="0" w:right="0" w:hanging="0"/>
+        <w:jc w:val="left"/>
+        <w:rPr>
+          <w:b/>
+          <w:b/>
+          <w:bCs/>
+          <w:sz w:val="40"/>
+          <w:szCs w:val="40"/>
+        </w:rPr>
+      </w:pPr>
+      <w:r>
+        <w:rPr>
+          <w:rFonts w:ascii="Arial" w:hAnsi="Arial"/>
+          <w:b/>
+          <w:bCs/>
+          <w:i w:val="false"/>
+          <w:caps w:val="false"/>
+          <w:smallCaps w:val="false"/>
+          <w:strike w:val="false"/>
+          <w:dstrike w:val="false"/>
+          <w:outline w:val="false"/>
+          <w:shadow w:val="false"/>
+          <w:color w:val="000000"/>
+          <w:spacing w:val="0"/>
+          <w:kern w:val="2"/>
+          <w:sz w:val="40"/>
+          <w:szCs w:val="40"/>
+          <w:u w:val="none"/>
+          <w:em w:val="none"/>
+        </w:rPr>
+        <w:t>Methodologies</w:t>
+      </w:r>
+    </w:p>
+    <w:p>
+      <w:pPr>
+        <w:pStyle w:val="Default"/>
+        <w:spacing w:lineRule="atLeast" w:line="200"/>
+        <w:ind w:left="0" w:right="0" w:hanging="0"/>
+        <w:jc w:val="left"/>
+        <w:rPr>
+          <w:b w:val="false"/>
+          <w:b w:val="false"/>
+          <w:bCs w:val="false"/>
+          <w:sz w:val="36"/>
+          <w:szCs w:val="36"/>
+        </w:rPr>
+      </w:pPr>
+      <w:r>
+        <w:rPr>
+          <w:rFonts w:ascii="Arial" w:hAnsi="Arial"/>
+          <w:b w:val="false"/>
+          <w:bCs w:val="false"/>
+          <w:i w:val="false"/>
+          <w:caps w:val="false"/>
+          <w:smallCaps w:val="false"/>
+          <w:strike w:val="false"/>
+          <w:dstrike w:val="false"/>
+          <w:outline w:val="false"/>
+          <w:shadow w:val="false"/>
+          <w:color w:val="000000"/>
+          <w:spacing w:val="0"/>
+          <w:kern w:val="2"/>
+          <w:sz w:val="36"/>
+          <w:szCs w:val="36"/>
+          <w:u w:val="none"/>
+          <w:em w:val="none"/>
+        </w:rPr>
+        <w:t>Classifiers: SVM</w:t>
+      </w:r>
+    </w:p>
+    <w:p>
+      <w:pPr>
+        <w:pStyle w:val="Default"/>
+        <w:spacing w:lineRule="atLeast" w:line="200"/>
+        <w:ind w:left="0" w:right="0" w:hanging="0"/>
+        <w:jc w:val="left"/>
+        <w:rPr>
+          <w:b w:val="false"/>
+          <w:b w:val="false"/>
+          <w:bCs w:val="false"/>
+          <w:sz w:val="36"/>
+          <w:szCs w:val="36"/>
+        </w:rPr>
+      </w:pPr>
+      <w:r>
+        <w:rPr>
+          <w:rFonts w:ascii="Arial" w:hAnsi="Arial"/>
+          <w:b w:val="false"/>
+          <w:bCs w:val="false"/>
+          <w:i w:val="false"/>
+          <w:caps w:val="false"/>
+          <w:smallCaps w:val="false"/>
+          <w:strike w:val="false"/>
+          <w:dstrike w:val="false"/>
+          <w:outline w:val="false"/>
+          <w:shadow w:val="false"/>
+          <w:color w:val="000000"/>
+          <w:spacing w:val="0"/>
+          <w:kern w:val="2"/>
+          <w:sz w:val="36"/>
+          <w:szCs w:val="36"/>
+          <w:u w:val="none"/>
+          <w:em w:val="none"/>
+        </w:rPr>
+        <w:t xml:space="preserve">Features: TFIDF, Age </w:t>
+      </w:r>
+      <w:r>
+        <w:rPr>
+          <w:rFonts w:ascii="Arial" w:hAnsi="Arial"/>
+          <w:b w:val="false"/>
+          <w:bCs w:val="false"/>
+          <w:i w:val="false"/>
+          <w:caps w:val="false"/>
+          <w:smallCaps w:val="false"/>
+          <w:strike w:val="false"/>
+          <w:dstrike w:val="false"/>
+          <w:outline w:val="false"/>
+          <w:shadow w:val="false"/>
+          <w:color w:val="000000"/>
+          <w:spacing w:val="0"/>
+          <w:kern w:val="2"/>
+          <w:sz w:val="36"/>
+          <w:szCs w:val="36"/>
+          <w:u w:val="none"/>
+          <w:em w:val="none"/>
+        </w:rPr>
+        <w:t>and</w:t>
+      </w:r>
+      <w:r>
+        <w:rPr>
+          <w:rFonts w:ascii="Arial" w:hAnsi="Arial"/>
+          <w:b w:val="false"/>
+          <w:bCs w:val="false"/>
+          <w:i w:val="false"/>
+          <w:caps w:val="false"/>
+          <w:smallCaps w:val="false"/>
+          <w:strike w:val="false"/>
+          <w:dstrike w:val="false"/>
+          <w:outline w:val="false"/>
+          <w:shadow w:val="false"/>
+          <w:color w:val="000000"/>
+          <w:spacing w:val="0"/>
+          <w:kern w:val="2"/>
+          <w:sz w:val="36"/>
+          <w:szCs w:val="36"/>
+          <w:u w:val="none"/>
+          <w:em w:val="none"/>
+        </w:rPr>
+        <w:t xml:space="preserve"> Gender</w:t>
+      </w:r>
+    </w:p>
+    <w:p>
+      <w:pPr>
+        <w:pStyle w:val="Default"/>
+        <w:spacing w:lineRule="atLeast" w:line="200"/>
+        <w:ind w:left="0" w:right="0" w:hanging="0"/>
+        <w:jc w:val="left"/>
+        <w:rPr>
+          <w:b w:val="false"/>
+          <w:b w:val="false"/>
+          <w:bCs w:val="false"/>
+          <w:sz w:val="36"/>
+          <w:szCs w:val="36"/>
+        </w:rPr>
+      </w:pPr>
+      <w:r>
+        <w:rPr>
+          <w:rFonts w:ascii="Arial" w:hAnsi="Arial"/>
+          <w:b w:val="false"/>
+          <w:bCs w:val="false"/>
+          <w:i w:val="false"/>
+          <w:caps w:val="false"/>
+          <w:smallCaps w:val="false"/>
+          <w:strike w:val="false"/>
+          <w:dstrike w:val="false"/>
+          <w:outline w:val="false"/>
+          <w:shadow w:val="false"/>
+          <w:color w:val="000000"/>
+          <w:spacing w:val="0"/>
+          <w:kern w:val="2"/>
+          <w:sz w:val="36"/>
+          <w:szCs w:val="36"/>
+          <w:u w:val="none"/>
+          <w:em w:val="none"/>
+        </w:rPr>
+        <w:t>Tools:  Mypes and WEKA</w:t>
+      </w:r>
+    </w:p>
+    <w:p>
+      <w:pPr>
+        <w:pStyle w:val="Default"/>
+        <w:spacing w:lineRule="atLeast" w:line="200"/>
+        <w:ind w:left="0" w:right="0" w:hanging="0"/>
+        <w:jc w:val="left"/>
+        <w:rPr>
+          <w:b/>
+          <w:b/>
+          <w:bCs/>
+          <w:sz w:val="40"/>
+          <w:szCs w:val="40"/>
+        </w:rPr>
+      </w:pPr>
+      <w:r>
+        <w:rPr>
+          <w:rFonts w:ascii="Arial" w:hAnsi="Arial"/>
+          <w:b/>
+          <w:bCs/>
+          <w:i w:val="false"/>
+          <w:caps w:val="false"/>
+          <w:smallCaps w:val="false"/>
+          <w:strike w:val="false"/>
+          <w:dstrike w:val="false"/>
+          <w:outline w:val="false"/>
+          <w:shadow w:val="false"/>
+          <w:color w:val="000000"/>
+          <w:spacing w:val="0"/>
+          <w:kern w:val="2"/>
+          <w:sz w:val="40"/>
+          <w:szCs w:val="40"/>
+          <w:u w:val="none"/>
+          <w:em w:val="none"/>
+        </w:rPr>
+        <w:t>Dataset</w:t>
+      </w:r>
+    </w:p>
+    <w:p>
+      <w:pPr>
+        <w:pStyle w:val="Default"/>
+        <w:spacing w:lineRule="atLeast" w:line="200"/>
+        <w:ind w:left="0" w:right="0" w:hanging="0"/>
+        <w:jc w:val="left"/>
+        <w:rPr>
+          <w:b w:val="false"/>
+          <w:b w:val="false"/>
+          <w:bCs w:val="false"/>
+          <w:sz w:val="36"/>
+          <w:szCs w:val="36"/>
+        </w:rPr>
+      </w:pPr>
+      <w:r>
+        <w:rPr>
+          <w:rFonts w:ascii="Arial" w:hAnsi="Arial"/>
+          <w:b w:val="false"/>
+          <w:bCs w:val="false"/>
+          <w:i w:val="false"/>
+          <w:caps w:val="false"/>
+          <w:smallCaps w:val="false"/>
+          <w:strike w:val="false"/>
+          <w:dstrike w:val="false"/>
+          <w:outline w:val="false"/>
+          <w:shadow w:val="false"/>
+          <w:color w:val="000000"/>
+          <w:spacing w:val="0"/>
+          <w:kern w:val="2"/>
+          <w:sz w:val="36"/>
+          <w:szCs w:val="36"/>
+          <w:u w:val="none"/>
+          <w:em w:val="none"/>
+        </w:rPr>
+        <w:t>The data-set is provided by Fundacion Barcelona Media collected from MySpace it’s size is 381,000 posts, the ground truth data-set is 2,200 labeled by three students.</w:t>
+      </w:r>
+    </w:p>
+    <w:p>
+      <w:pPr>
+        <w:pStyle w:val="Default"/>
+        <w:spacing w:lineRule="atLeast" w:line="200"/>
+        <w:ind w:left="0" w:right="0" w:hanging="0"/>
+        <w:jc w:val="left"/>
+        <w:rPr>
+          <w:b w:val="false"/>
+          <w:b w:val="false"/>
+          <w:bCs w:val="false"/>
+          <w:sz w:val="36"/>
+          <w:szCs w:val="36"/>
+        </w:rPr>
+      </w:pPr>
+      <w:r>
+        <w:rPr>
+          <w:rFonts w:ascii="Arial" w:hAnsi="Arial"/>
+          <w:b/>
+          <w:bCs/>
+          <w:i w:val="false"/>
+          <w:caps w:val="false"/>
+          <w:smallCaps w:val="false"/>
+          <w:strike w:val="false"/>
+          <w:dstrike w:val="false"/>
+          <w:outline w:val="false"/>
+          <w:shadow w:val="false"/>
+          <w:color w:val="000000"/>
+          <w:spacing w:val="0"/>
+          <w:kern w:val="2"/>
+          <w:sz w:val="40"/>
+          <w:szCs w:val="40"/>
+          <w:u w:val="none"/>
+          <w:em w:val="none"/>
+        </w:rPr>
+        <w:t>Accuracy</w:t>
+      </w:r>
+    </w:p>
+    <w:p>
+      <w:pPr>
+        <w:pStyle w:val="Default"/>
+        <w:spacing w:lineRule="atLeast" w:line="200"/>
+        <w:ind w:left="0" w:right="0" w:hanging="0"/>
+        <w:jc w:val="left"/>
+        <w:rPr>
+          <w:rFonts w:ascii="Arial" w:hAnsi="Arial"/>
+          <w:i w:val="false"/>
+          <w:i w:val="false"/>
+          <w:caps w:val="false"/>
+          <w:smallCaps w:val="false"/>
+          <w:strike w:val="false"/>
+          <w:dstrike w:val="false"/>
+          <w:outline w:val="false"/>
+          <w:shadow w:val="false"/>
+          <w:color w:val="000000"/>
+          <w:spacing w:val="0"/>
+          <w:kern w:val="2"/>
+          <w:u w:val="none"/>
+          <w:em w:val="none"/>
+        </w:rPr>
+      </w:pPr>
+      <w:r>
+        <w:rPr>
+          <w:b/>
+          <w:bCs/>
+          <w:sz w:val="40"/>
+          <w:szCs w:val="40"/>
+        </w:rPr>
+        <w:drawing>
+          <wp:anchor behindDoc="0" distT="0" distB="0" distL="0" distR="0" simplePos="0" locked="0" layoutInCell="1" allowOverlap="1" relativeHeight="2">
+            <wp:simplePos x="0" y="0"/>
+            <wp:positionH relativeFrom="column">
+              <wp:posOffset>-15240</wp:posOffset>
+            </wp:positionH>
+            <wp:positionV relativeFrom="paragraph">
+              <wp:posOffset>60960</wp:posOffset>
+            </wp:positionV>
+            <wp:extent cx="4122420" cy="1859280"/>
+            <wp:effectExtent l="0" t="0" r="0" b="0"/>
+            <wp:wrapSquare wrapText="largest"/>
+            <wp:docPr id="1" name="Image1" descr=""/>
+            <wp:cNvGraphicFramePr>
+              <a:graphicFrameLocks xmlns:a="http://schemas.openxmlformats.org/drawingml/2006/main" noChangeAspect="1"/>
+            </wp:cNvGraphicFramePr>
+            <a:graphic xmlns:a="http://schemas.openxmlformats.org/drawingml/2006/main">
+              <a:graphicData uri="http://schemas.openxmlformats.org/drawingml/2006/picture">
+                <pic:pic xmlns:pic="http://schemas.openxmlformats.org/drawingml/2006/picture">
+                  <pic:nvPicPr>
+                    <pic:cNvPr id="1" name="Image1" descr=""/>
+                    <pic:cNvPicPr>
+                      <a:picLocks noChangeAspect="1" noChangeArrowheads="1"/>
+                    </pic:cNvPicPr>
+                  </pic:nvPicPr>
+                  <pic:blipFill>
+                    <a:blip r:embed="rId2"/>
+                    <a:stretch>
+                      <a:fillRect/>
+                    </a:stretch>
+                  </pic:blipFill>
+                  <pic:spPr bwMode="auto">
+                    <a:xfrm>
+                      <a:off x="0" y="0"/>
+                      <a:ext cx="4122420" cy="1859280"/>
+                    </a:xfrm>
+                    <a:prstGeom prst="rect">
+                      <a:avLst/>
+                    </a:prstGeom>
+                  </pic:spPr>
+                </pic:pic>
+              </a:graphicData>
+            </a:graphic>
+          </wp:anchor>
+        </w:drawing>
+      </w:r>
+    </w:p>
+    <w:p>
+      <w:pPr>
+        <w:pStyle w:val="Default"/>
+        <w:spacing w:lineRule="atLeast" w:line="200"/>
+        <w:ind w:left="0" w:right="0" w:hanging="0"/>
+        <w:jc w:val="left"/>
+        <w:rPr>
+          <w:rFonts w:ascii="Arial" w:hAnsi="Arial"/>
+          <w:i w:val="false"/>
+          <w:i w:val="false"/>
+          <w:caps w:val="false"/>
+          <w:smallCaps w:val="false"/>
+          <w:strike w:val="false"/>
+          <w:dstrike w:val="false"/>
+          <w:outline w:val="false"/>
+          <w:shadow w:val="false"/>
+          <w:color w:val="000000"/>
+          <w:spacing w:val="0"/>
+          <w:kern w:val="2"/>
+          <w:u w:val="none"/>
+          <w:em w:val="none"/>
+        </w:rPr>
+      </w:pPr>
+      <w:r>
+        <w:rPr>
+          <w:b/>
+          <w:bCs/>
+          <w:sz w:val="40"/>
+          <w:szCs w:val="40"/>
+        </w:rPr>
+      </w:r>
+    </w:p>
+    <w:p>
+      <w:pPr>
+        <w:pStyle w:val="Default"/>
+        <w:spacing w:lineRule="atLeast" w:line="200"/>
+        <w:ind w:left="0" w:right="0" w:hanging="0"/>
+        <w:jc w:val="left"/>
+        <w:rPr>
+          <w:rFonts w:ascii="Arial" w:hAnsi="Arial"/>
+          <w:i w:val="false"/>
+          <w:i w:val="false"/>
+          <w:caps w:val="false"/>
+          <w:smallCaps w:val="false"/>
+          <w:strike w:val="false"/>
+          <w:dstrike w:val="false"/>
+          <w:outline w:val="false"/>
+          <w:shadow w:val="false"/>
+          <w:color w:val="000000"/>
+          <w:spacing w:val="0"/>
+          <w:kern w:val="2"/>
+          <w:u w:val="none"/>
+          <w:em w:val="none"/>
+        </w:rPr>
+      </w:pPr>
+      <w:r>
+        <w:rPr>
+          <w:b/>
+          <w:bCs/>
+          <w:sz w:val="40"/>
+          <w:szCs w:val="40"/>
+        </w:rPr>
+      </w:r>
+    </w:p>
+    <w:p>
+      <w:pPr>
+        <w:pStyle w:val="Default"/>
+        <w:spacing w:lineRule="atLeast" w:line="200"/>
+        <w:ind w:left="0" w:right="0" w:hanging="0"/>
+        <w:jc w:val="left"/>
+        <w:rPr>
+          <w:rFonts w:ascii="Arial" w:hAnsi="Arial"/>
+          <w:i w:val="false"/>
+          <w:i w:val="false"/>
+          <w:caps w:val="false"/>
+          <w:smallCaps w:val="false"/>
+          <w:strike w:val="false"/>
+          <w:dstrike w:val="false"/>
+          <w:outline w:val="false"/>
+          <w:shadow w:val="false"/>
+          <w:color w:val="000000"/>
+          <w:spacing w:val="0"/>
+          <w:kern w:val="2"/>
+          <w:u w:val="none"/>
+          <w:em w:val="none"/>
+        </w:rPr>
+      </w:pPr>
+      <w:r>
+        <w:rPr>
+          <w:b/>
+          <w:bCs/>
+          <w:sz w:val="40"/>
+          <w:szCs w:val="40"/>
+        </w:rPr>
+      </w:r>
+    </w:p>
+    <w:p>
+      <w:pPr>
+        <w:pStyle w:val="Default"/>
+        <w:spacing w:lineRule="atLeast" w:line="200"/>
+        <w:ind w:left="0" w:right="0" w:hanging="0"/>
+        <w:jc w:val="left"/>
+        <w:rPr>
+          <w:rFonts w:ascii="Arial" w:hAnsi="Arial"/>
+          <w:i w:val="false"/>
+          <w:i w:val="false"/>
+          <w:caps w:val="false"/>
+          <w:smallCaps w:val="false"/>
+          <w:strike w:val="false"/>
+          <w:dstrike w:val="false"/>
+          <w:outline w:val="false"/>
+          <w:shadow w:val="false"/>
+          <w:color w:val="000000"/>
+          <w:spacing w:val="0"/>
+          <w:kern w:val="2"/>
+          <w:u w:val="none"/>
+          <w:em w:val="none"/>
+        </w:rPr>
+      </w:pPr>
+      <w:r>
+        <w:rPr>
+          <w:b/>
+          <w:bCs/>
+          <w:sz w:val="40"/>
+          <w:szCs w:val="40"/>
+        </w:rPr>
+      </w:r>
+    </w:p>
+    <w:p>
+      <w:pPr>
+        <w:pStyle w:val="Default"/>
+        <w:spacing w:lineRule="atLeast" w:line="200"/>
+        <w:ind w:left="0" w:right="0" w:hanging="0"/>
+        <w:jc w:val="left"/>
+        <w:rPr>
+          <w:rFonts w:ascii="Arial" w:hAnsi="Arial"/>
+          <w:i w:val="false"/>
+          <w:i w:val="false"/>
+          <w:caps w:val="false"/>
+          <w:smallCaps w:val="false"/>
+          <w:strike w:val="false"/>
+          <w:dstrike w:val="false"/>
+          <w:outline w:val="false"/>
+          <w:shadow w:val="false"/>
+          <w:color w:val="000000"/>
+          <w:spacing w:val="0"/>
+          <w:kern w:val="2"/>
+          <w:u w:val="none"/>
+          <w:em w:val="none"/>
+        </w:rPr>
+      </w:pPr>
+      <w:r>
+        <w:rPr>
+          <w:b/>
+          <w:bCs/>
+          <w:sz w:val="40"/>
+          <w:szCs w:val="40"/>
+        </w:rPr>
+      </w:r>
+    </w:p>
+    <w:p>
+      <w:pPr>
+        <w:pStyle w:val="Default"/>
+        <w:spacing w:lineRule="atLeast" w:line="200"/>
+        <w:ind w:left="0" w:right="0" w:hanging="0"/>
+        <w:jc w:val="left"/>
+        <w:rPr>
+          <w:rFonts w:ascii="Arial" w:hAnsi="Arial"/>
+          <w:i w:val="false"/>
+          <w:i w:val="false"/>
+          <w:caps w:val="false"/>
+          <w:smallCaps w:val="false"/>
+          <w:strike w:val="false"/>
+          <w:dstrike w:val="false"/>
+          <w:outline w:val="false"/>
+          <w:shadow w:val="false"/>
+          <w:color w:val="000000"/>
+          <w:spacing w:val="0"/>
+          <w:kern w:val="2"/>
+          <w:u w:val="none"/>
+          <w:em w:val="none"/>
+        </w:rPr>
+      </w:pPr>
+      <w:r>
+        <w:rPr>
+          <w:b/>
+          <w:bCs/>
+          <w:sz w:val="40"/>
+          <w:szCs w:val="40"/>
+        </w:rPr>
+      </w:r>
+    </w:p>
+    <w:p>
+      <w:pPr>
+        <w:pStyle w:val="Default"/>
+        <w:spacing w:lineRule="atLeast" w:line="200"/>
+        <w:ind w:left="0" w:right="0" w:hanging="0"/>
+        <w:jc w:val="left"/>
+        <w:rPr>
+          <w:b/>
+          <w:b/>
+          <w:bCs/>
+          <w:sz w:val="40"/>
+          <w:szCs w:val="40"/>
+        </w:rPr>
+      </w:pPr>
+      <w:r>
+        <w:rPr>
+          <w:rFonts w:ascii="Arial" w:hAnsi="Arial"/>
+          <w:b/>
+          <w:bCs/>
+          <w:i w:val="false"/>
+          <w:caps w:val="false"/>
+          <w:smallCaps w:val="false"/>
+          <w:strike w:val="false"/>
+          <w:dstrike w:val="false"/>
+          <w:outline w:val="false"/>
+          <w:shadow w:val="false"/>
+          <w:color w:val="000000"/>
+          <w:spacing w:val="0"/>
+          <w:kern w:val="2"/>
+          <w:sz w:val="40"/>
+          <w:szCs w:val="40"/>
+          <w:u w:val="none"/>
+          <w:em w:val="none"/>
+        </w:rPr>
+        <w:t>Drawbacks</w:t>
+      </w:r>
+    </w:p>
+    <w:p>
+      <w:pPr>
+        <w:pStyle w:val="Default"/>
+        <w:spacing w:lineRule="atLeast" w:line="200"/>
+        <w:ind w:left="0" w:right="0" w:hanging="0"/>
+        <w:jc w:val="left"/>
+        <w:rPr>
+          <w:b w:val="false"/>
+          <w:b w:val="false"/>
+          <w:bCs w:val="false"/>
+          <w:sz w:val="36"/>
+          <w:szCs w:val="36"/>
+        </w:rPr>
+      </w:pPr>
+      <w:r>
+        <w:rPr>
+          <w:rFonts w:ascii="Arial" w:hAnsi="Arial"/>
+          <w:b w:val="false"/>
+          <w:bCs w:val="false"/>
+          <w:i w:val="false"/>
+          <w:caps w:val="false"/>
+          <w:smallCaps w:val="false"/>
+          <w:strike w:val="false"/>
+          <w:dstrike w:val="false"/>
+          <w:outline w:val="false"/>
+          <w:shadow w:val="false"/>
+          <w:color w:val="000000"/>
+          <w:spacing w:val="0"/>
+          <w:kern w:val="2"/>
+          <w:sz w:val="36"/>
+          <w:szCs w:val="36"/>
+          <w:u w:val="none"/>
+          <w:em w:val="none"/>
+        </w:rPr>
+        <w:t xml:space="preserve">The </w:t>
+      </w:r>
+      <w:r>
+        <w:rPr>
+          <w:rFonts w:ascii="Arial" w:hAnsi="Arial"/>
+          <w:b w:val="false"/>
+          <w:bCs w:val="false"/>
+          <w:i w:val="false"/>
+          <w:caps w:val="false"/>
+          <w:smallCaps w:val="false"/>
+          <w:strike w:val="false"/>
+          <w:dstrike w:val="false"/>
+          <w:outline w:val="false"/>
+          <w:shadow w:val="false"/>
+          <w:color w:val="000000"/>
+          <w:spacing w:val="0"/>
+          <w:kern w:val="2"/>
+          <w:sz w:val="36"/>
+          <w:szCs w:val="36"/>
+          <w:u w:val="none"/>
+          <w:em w:val="none"/>
+        </w:rPr>
+        <w:t xml:space="preserve">ground truth data-set is </w:t>
+      </w:r>
+      <w:r>
+        <w:rPr>
+          <w:rFonts w:ascii="Arial" w:hAnsi="Arial"/>
+          <w:b w:val="false"/>
+          <w:bCs w:val="false"/>
+          <w:i w:val="false"/>
+          <w:caps w:val="false"/>
+          <w:smallCaps w:val="false"/>
+          <w:strike w:val="false"/>
+          <w:dstrike w:val="false"/>
+          <w:outline w:val="false"/>
+          <w:shadow w:val="false"/>
+          <w:color w:val="000000"/>
+          <w:spacing w:val="0"/>
+          <w:kern w:val="2"/>
+          <w:sz w:val="36"/>
+          <w:szCs w:val="36"/>
+          <w:u w:val="none"/>
+          <w:em w:val="none"/>
+        </w:rPr>
+        <w:t>to small to training the classifier.</w:t>
+      </w:r>
+    </w:p>
+    <w:p>
+      <w:pPr>
+        <w:pStyle w:val="Default"/>
+        <w:spacing w:lineRule="atLeast" w:line="200"/>
+        <w:ind w:left="0" w:right="0" w:hanging="0"/>
+        <w:jc w:val="left"/>
+        <w:rPr>
+          <w:b w:val="false"/>
+          <w:b w:val="false"/>
+          <w:bCs w:val="false"/>
+          <w:sz w:val="36"/>
+          <w:szCs w:val="36"/>
+        </w:rPr>
+      </w:pPr>
+      <w:r>
+        <w:rPr>
+          <w:rFonts w:ascii="Arial" w:hAnsi="Arial"/>
+          <w:b w:val="false"/>
+          <w:bCs w:val="false"/>
+          <w:i w:val="false"/>
+          <w:caps w:val="false"/>
+          <w:smallCaps w:val="false"/>
+          <w:strike w:val="false"/>
+          <w:dstrike w:val="false"/>
+          <w:outline w:val="false"/>
+          <w:shadow w:val="false"/>
+          <w:color w:val="000000"/>
+          <w:spacing w:val="0"/>
+          <w:kern w:val="2"/>
+          <w:sz w:val="36"/>
+          <w:szCs w:val="36"/>
+          <w:u w:val="none"/>
+          <w:em w:val="none"/>
+        </w:rPr>
+        <w:t>T</w:t>
+      </w:r>
+      <w:r>
+        <w:rPr>
+          <w:rFonts w:ascii="Arial" w:hAnsi="Arial"/>
+          <w:b w:val="false"/>
+          <w:bCs w:val="false"/>
+          <w:i w:val="false"/>
+          <w:caps w:val="false"/>
+          <w:smallCaps w:val="false"/>
+          <w:strike w:val="false"/>
+          <w:dstrike w:val="false"/>
+          <w:outline w:val="false"/>
+          <w:shadow w:val="false"/>
+          <w:color w:val="000000"/>
+          <w:spacing w:val="0"/>
+          <w:kern w:val="2"/>
+          <w:sz w:val="36"/>
+          <w:szCs w:val="36"/>
+          <w:u w:val="none"/>
+          <w:em w:val="none"/>
+        </w:rPr>
+        <w:t>hey didn’t use sentiment analysis</w:t>
+      </w:r>
+    </w:p>
+    <w:p>
+      <w:pPr>
+        <w:pStyle w:val="Default"/>
+        <w:spacing w:lineRule="atLeast" w:line="200"/>
+        <w:ind w:left="0" w:right="0" w:hanging="0"/>
+        <w:jc w:val="left"/>
+        <w:rPr>
+          <w:rFonts w:ascii="Arial" w:hAnsi="Arial"/>
+          <w:i w:val="false"/>
+          <w:i w:val="false"/>
+          <w:caps w:val="false"/>
+          <w:smallCaps w:val="false"/>
+          <w:strike w:val="false"/>
+          <w:dstrike w:val="false"/>
+          <w:outline w:val="false"/>
+          <w:shadow w:val="false"/>
+          <w:color w:val="000000"/>
+          <w:spacing w:val="0"/>
+          <w:kern w:val="2"/>
+          <w:u w:val="none"/>
+          <w:em w:val="none"/>
+        </w:rPr>
+      </w:pPr>
+      <w:r>
+        <w:rPr>
+          <w:b/>
+          <w:bCs/>
+          <w:sz w:val="40"/>
+          <w:szCs w:val="40"/>
+        </w:rPr>
+      </w:r>
+    </w:p>
+    <w:p>
+      <w:pPr>
+        <w:pStyle w:val="Default"/>
+        <w:spacing w:lineRule="atLeast" w:line="200"/>
+        <w:ind w:left="0" w:right="0" w:hanging="0"/>
+        <w:jc w:val="left"/>
+        <w:rPr>
+          <w:rFonts w:ascii="Arial" w:hAnsi="Arial"/>
+          <w:i w:val="false"/>
+          <w:i w:val="false"/>
+          <w:caps w:val="false"/>
+          <w:smallCaps w:val="false"/>
+          <w:strike w:val="false"/>
+          <w:dstrike w:val="false"/>
+          <w:outline w:val="false"/>
+          <w:shadow w:val="false"/>
+          <w:color w:val="000000"/>
+          <w:spacing w:val="0"/>
+          <w:kern w:val="2"/>
+          <w:u w:val="none"/>
+          <w:em w:val="none"/>
+        </w:rPr>
+      </w:pPr>
+      <w:r>
+        <w:rPr>
+          <w:b/>
+          <w:bCs/>
+          <w:sz w:val="40"/>
+          <w:szCs w:val="40"/>
+        </w:rPr>
+      </w:r>
+    </w:p>
+    <w:p>
+      <w:pPr>
+        <w:pStyle w:val="Default"/>
+        <w:spacing w:lineRule="atLeast" w:line="200"/>
+        <w:ind w:left="0" w:right="0" w:hanging="0"/>
+        <w:jc w:val="left"/>
+        <w:rPr>
+          <w:rFonts w:ascii="Arial" w:hAnsi="Arial"/>
+          <w:i w:val="false"/>
+          <w:i w:val="false"/>
+          <w:caps w:val="false"/>
+          <w:smallCaps w:val="false"/>
+          <w:strike w:val="false"/>
+          <w:dstrike w:val="false"/>
+          <w:outline w:val="false"/>
+          <w:shadow w:val="false"/>
+          <w:color w:val="000000"/>
+          <w:spacing w:val="0"/>
+          <w:kern w:val="2"/>
+          <w:u w:val="none"/>
+          <w:em w:val="none"/>
+        </w:rPr>
+      </w:pPr>
+      <w:r>
+        <w:rPr>
+          <w:b/>
+          <w:bCs/>
+          <w:sz w:val="40"/>
+          <w:szCs w:val="40"/>
+        </w:rPr>
+      </w:r>
+    </w:p>
+    <w:p>
+      <w:pPr>
+        <w:pStyle w:val="Default"/>
+        <w:spacing w:lineRule="atLeast" w:line="200"/>
+        <w:ind w:left="0" w:right="0" w:hanging="0"/>
+        <w:jc w:val="left"/>
+        <w:rPr>
+          <w:rFonts w:ascii="Arial" w:hAnsi="Arial"/>
+          <w:i w:val="false"/>
+          <w:i w:val="false"/>
+          <w:caps w:val="false"/>
+          <w:smallCaps w:val="false"/>
+          <w:strike w:val="false"/>
+          <w:dstrike w:val="false"/>
+          <w:outline w:val="false"/>
+          <w:shadow w:val="false"/>
+          <w:color w:val="000000"/>
+          <w:spacing w:val="0"/>
+          <w:kern w:val="2"/>
+          <w:u w:val="none"/>
+          <w:em w:val="none"/>
+        </w:rPr>
+      </w:pPr>
+      <w:r>
+        <w:rPr>
+          <w:b/>
+          <w:bCs/>
+          <w:sz w:val="40"/>
+          <w:szCs w:val="40"/>
+        </w:rPr>
+      </w:r>
+    </w:p>
+    <w:p>
+      <w:pPr>
+        <w:pStyle w:val="Default"/>
+        <w:spacing w:lineRule="atLeast" w:line="200"/>
+        <w:ind w:left="0" w:right="0" w:hanging="0"/>
+        <w:jc w:val="left"/>
+        <w:rPr>
+          <w:rFonts w:ascii="Arial" w:hAnsi="Arial"/>
+          <w:i w:val="false"/>
+          <w:i w:val="false"/>
+          <w:caps w:val="false"/>
+          <w:smallCaps w:val="false"/>
+          <w:strike w:val="false"/>
+          <w:dstrike w:val="false"/>
+          <w:outline w:val="false"/>
+          <w:shadow w:val="false"/>
+          <w:color w:val="000000"/>
+          <w:spacing w:val="0"/>
+          <w:kern w:val="2"/>
+          <w:u w:val="none"/>
+          <w:em w:val="none"/>
+        </w:rPr>
+      </w:pPr>
+      <w:r>
+        <w:rPr>
+          <w:b/>
+          <w:bCs/>
+          <w:sz w:val="40"/>
+          <w:szCs w:val="40"/>
+        </w:rPr>
+      </w:r>
+    </w:p>
+    <w:p>
+      <w:pPr>
+        <w:pStyle w:val="Default"/>
+        <w:spacing w:lineRule="atLeast" w:line="200"/>
+        <w:ind w:left="0" w:right="0" w:hanging="0"/>
+        <w:jc w:val="left"/>
+        <w:rPr>
+          <w:rFonts w:ascii="Arial" w:hAnsi="Arial"/>
+          <w:i w:val="false"/>
+          <w:i w:val="false"/>
+          <w:caps w:val="false"/>
+          <w:smallCaps w:val="false"/>
+          <w:strike w:val="false"/>
+          <w:dstrike w:val="false"/>
+          <w:outline w:val="false"/>
+          <w:shadow w:val="false"/>
+          <w:color w:val="000000"/>
+          <w:spacing w:val="0"/>
+          <w:kern w:val="2"/>
+          <w:u w:val="none"/>
+          <w:em w:val="none"/>
+        </w:rPr>
+      </w:pPr>
+      <w:r>
+        <w:rPr>
+          <w:b/>
+          <w:bCs/>
+          <w:sz w:val="40"/>
+          <w:szCs w:val="40"/>
+        </w:rPr>
+      </w:r>
+    </w:p>
+    <w:p>
+      <w:pPr>
+        <w:pStyle w:val="Default"/>
+        <w:spacing w:lineRule="atLeast" w:line="200"/>
+        <w:ind w:left="0" w:right="0" w:hanging="0"/>
+        <w:jc w:val="left"/>
+        <w:rPr>
+          <w:rFonts w:ascii="Arial" w:hAnsi="Arial"/>
+          <w:i w:val="false"/>
+          <w:i w:val="false"/>
+          <w:caps w:val="false"/>
+          <w:smallCaps w:val="false"/>
+          <w:strike w:val="false"/>
+          <w:dstrike w:val="false"/>
+          <w:outline w:val="false"/>
+          <w:shadow w:val="false"/>
+          <w:color w:val="000000"/>
+          <w:spacing w:val="0"/>
+          <w:kern w:val="2"/>
+          <w:u w:val="none"/>
+          <w:em w:val="none"/>
+        </w:rPr>
+      </w:pPr>
+      <w:r>
+        <w:rPr>
+          <w:b/>
+          <w:bCs/>
+          <w:sz w:val="40"/>
+          <w:szCs w:val="40"/>
+        </w:rPr>
+      </w:r>
+    </w:p>
+    <w:p>
+      <w:pPr>
+        <w:pStyle w:val="Default"/>
+        <w:spacing w:lineRule="atLeast" w:line="200"/>
+        <w:ind w:left="0" w:right="0" w:hanging="0"/>
+        <w:jc w:val="left"/>
+        <w:rPr>
+          <w:rFonts w:ascii="Arial" w:hAnsi="Arial"/>
+          <w:i w:val="false"/>
+          <w:i w:val="false"/>
+          <w:caps w:val="false"/>
+          <w:smallCaps w:val="false"/>
+          <w:strike w:val="false"/>
+          <w:dstrike w:val="false"/>
+          <w:outline w:val="false"/>
+          <w:shadow w:val="false"/>
+          <w:color w:val="000000"/>
+          <w:spacing w:val="0"/>
+          <w:kern w:val="2"/>
+          <w:u w:val="none"/>
+          <w:em w:val="none"/>
+        </w:rPr>
+      </w:pPr>
+      <w:r>
+        <w:rPr>
+          <w:b/>
+          <w:bCs/>
+          <w:sz w:val="40"/>
+          <w:szCs w:val="40"/>
+        </w:rPr>
+      </w:r>
+    </w:p>
+    <w:p>
+      <w:pPr>
+        <w:pStyle w:val="Default"/>
+        <w:spacing w:lineRule="atLeast" w:line="200"/>
+        <w:ind w:left="0" w:right="0" w:hanging="0"/>
+        <w:jc w:val="left"/>
+        <w:rPr>
+          <w:rFonts w:ascii="Arial" w:hAnsi="Arial"/>
+          <w:i w:val="false"/>
+          <w:i w:val="false"/>
+          <w:caps w:val="false"/>
+          <w:smallCaps w:val="false"/>
+          <w:strike w:val="false"/>
+          <w:dstrike w:val="false"/>
+          <w:outline w:val="false"/>
+          <w:shadow w:val="false"/>
+          <w:color w:val="000000"/>
+          <w:spacing w:val="0"/>
+          <w:kern w:val="2"/>
+          <w:u w:val="none"/>
+          <w:em w:val="none"/>
+        </w:rPr>
+      </w:pPr>
+      <w:r>
+        <w:rPr>
+          <w:b/>
+          <w:bCs/>
+          <w:sz w:val="40"/>
+          <w:szCs w:val="40"/>
+        </w:rPr>
+      </w:r>
+    </w:p>
+    <w:p>
+      <w:pPr>
+        <w:pStyle w:val="Default"/>
+        <w:spacing w:lineRule="atLeast" w:line="200"/>
+        <w:ind w:left="0" w:right="0" w:hanging="0"/>
+        <w:jc w:val="left"/>
+        <w:rPr>
+          <w:rFonts w:ascii="Arial" w:hAnsi="Arial"/>
+          <w:i w:val="false"/>
+          <w:i w:val="false"/>
+          <w:caps w:val="false"/>
+          <w:smallCaps w:val="false"/>
+          <w:strike w:val="false"/>
+          <w:dstrike w:val="false"/>
+          <w:outline w:val="false"/>
+          <w:shadow w:val="false"/>
+          <w:color w:val="000000"/>
+          <w:spacing w:val="0"/>
+          <w:kern w:val="2"/>
+          <w:u w:val="none"/>
+          <w:em w:val="none"/>
+        </w:rPr>
+      </w:pPr>
+      <w:r>
+        <w:rPr>
+          <w:b/>
+          <w:bCs/>
+          <w:sz w:val="40"/>
+          <w:szCs w:val="40"/>
+        </w:rPr>
+      </w:r>
+    </w:p>
+    <w:p>
+      <w:pPr>
+        <w:pStyle w:val="Default"/>
+        <w:spacing w:lineRule="atLeast" w:line="200"/>
+        <w:ind w:left="0" w:right="0" w:hanging="0"/>
+        <w:jc w:val="left"/>
+        <w:rPr>
+          <w:rFonts w:ascii="Arial" w:hAnsi="Arial"/>
+          <w:i w:val="false"/>
+          <w:i w:val="false"/>
+          <w:caps w:val="false"/>
+          <w:smallCaps w:val="false"/>
+          <w:strike w:val="false"/>
+          <w:dstrike w:val="false"/>
+          <w:outline w:val="false"/>
+          <w:shadow w:val="false"/>
+          <w:color w:val="000000"/>
+          <w:spacing w:val="0"/>
+          <w:kern w:val="2"/>
+          <w:u w:val="none"/>
+          <w:em w:val="none"/>
+        </w:rPr>
+      </w:pPr>
+      <w:r>
+        <w:rPr>
+          <w:b/>
+          <w:bCs/>
+          <w:sz w:val="40"/>
+          <w:szCs w:val="40"/>
+        </w:rPr>
+      </w:r>
+    </w:p>
+    <w:p>
+      <w:pPr>
+        <w:pStyle w:val="Default"/>
+        <w:spacing w:lineRule="atLeast" w:line="200"/>
+        <w:ind w:left="0" w:right="0" w:hanging="0"/>
+        <w:jc w:val="left"/>
+        <w:rPr>
+          <w:rFonts w:ascii="Arial" w:hAnsi="Arial"/>
+          <w:i w:val="false"/>
+          <w:i w:val="false"/>
+          <w:caps w:val="false"/>
+          <w:smallCaps w:val="false"/>
+          <w:strike w:val="false"/>
+          <w:dstrike w:val="false"/>
+          <w:outline w:val="false"/>
+          <w:shadow w:val="false"/>
+          <w:color w:val="000000"/>
+          <w:spacing w:val="0"/>
+          <w:kern w:val="2"/>
+          <w:u w:val="none"/>
+          <w:em w:val="none"/>
+        </w:rPr>
+      </w:pPr>
+      <w:r>
+        <w:rPr>
+          <w:b/>
+          <w:bCs/>
+          <w:sz w:val="40"/>
+          <w:szCs w:val="40"/>
+        </w:rPr>
+      </w:r>
+    </w:p>
+    <w:p>
+      <w:pPr>
+        <w:pStyle w:val="Default"/>
+        <w:spacing w:lineRule="atLeast" w:line="200"/>
+        <w:ind w:left="0" w:right="0" w:hanging="0"/>
+        <w:jc w:val="left"/>
+        <w:rPr>
+          <w:rFonts w:ascii="Arial" w:hAnsi="Arial"/>
+          <w:i w:val="false"/>
+          <w:i w:val="false"/>
+          <w:caps w:val="false"/>
+          <w:smallCaps w:val="false"/>
+          <w:strike w:val="false"/>
+          <w:dstrike w:val="false"/>
+          <w:outline w:val="false"/>
+          <w:shadow w:val="false"/>
+          <w:color w:val="000000"/>
+          <w:spacing w:val="0"/>
+          <w:kern w:val="2"/>
+          <w:u w:val="none"/>
+          <w:em w:val="none"/>
+        </w:rPr>
+      </w:pPr>
+      <w:r>
+        <w:rPr>
+          <w:b/>
+          <w:bCs/>
+          <w:sz w:val="40"/>
+          <w:szCs w:val="40"/>
+        </w:rPr>
+      </w:r>
+    </w:p>
+    <w:p>
+      <w:pPr>
+        <w:pStyle w:val="Default"/>
+        <w:spacing w:lineRule="atLeast" w:line="200"/>
+        <w:ind w:left="0" w:right="0" w:hanging="0"/>
+        <w:jc w:val="left"/>
+        <w:rPr>
+          <w:rFonts w:ascii="Arial" w:hAnsi="Arial"/>
+          <w:i w:val="false"/>
+          <w:i w:val="false"/>
+          <w:caps w:val="false"/>
+          <w:smallCaps w:val="false"/>
+          <w:strike w:val="false"/>
+          <w:dstrike w:val="false"/>
+          <w:outline w:val="false"/>
+          <w:shadow w:val="false"/>
+          <w:color w:val="000000"/>
+          <w:spacing w:val="0"/>
+          <w:kern w:val="2"/>
+          <w:u w:val="none"/>
+          <w:em w:val="none"/>
+        </w:rPr>
+      </w:pPr>
+      <w:r>
+        <w:rPr>
+          <w:b/>
+          <w:bCs/>
+          <w:sz w:val="40"/>
+          <w:szCs w:val="40"/>
+        </w:rPr>
+      </w:r>
+    </w:p>
+    <w:p>
+      <w:pPr>
+        <w:pStyle w:val="Default"/>
+        <w:spacing w:lineRule="atLeast" w:line="200"/>
+        <w:ind w:left="0" w:right="0" w:hanging="0"/>
+        <w:jc w:val="left"/>
+        <w:rPr>
+          <w:rFonts w:ascii="Arial" w:hAnsi="Arial"/>
+          <w:i w:val="false"/>
+          <w:i w:val="false"/>
+          <w:caps w:val="false"/>
+          <w:smallCaps w:val="false"/>
+          <w:strike w:val="false"/>
+          <w:dstrike w:val="false"/>
+          <w:outline w:val="false"/>
+          <w:shadow w:val="false"/>
+          <w:color w:val="000000"/>
+          <w:spacing w:val="0"/>
+          <w:kern w:val="2"/>
+          <w:u w:val="none"/>
+          <w:em w:val="none"/>
+        </w:rPr>
+      </w:pPr>
+      <w:r>
+        <w:rPr>
+          <w:b/>
+          <w:bCs/>
+          <w:sz w:val="40"/>
+          <w:szCs w:val="40"/>
+        </w:rPr>
+      </w:r>
+    </w:p>
+    <w:p>
+      <w:pPr>
+        <w:pStyle w:val="Default"/>
+        <w:spacing w:lineRule="atLeast" w:line="200"/>
+        <w:ind w:left="0" w:right="0" w:hanging="0"/>
+        <w:jc w:val="left"/>
+        <w:rPr>
+          <w:rFonts w:ascii="Arial" w:hAnsi="Arial"/>
+          <w:i w:val="false"/>
+          <w:i w:val="false"/>
+          <w:caps w:val="false"/>
+          <w:smallCaps w:val="false"/>
+          <w:strike w:val="false"/>
+          <w:dstrike w:val="false"/>
+          <w:outline w:val="false"/>
+          <w:shadow w:val="false"/>
+          <w:color w:val="000000"/>
+          <w:spacing w:val="0"/>
+          <w:kern w:val="2"/>
+          <w:u w:val="none"/>
+          <w:em w:val="none"/>
+        </w:rPr>
+      </w:pPr>
+      <w:r>
+        <w:rPr>
+          <w:b/>
+          <w:bCs/>
+          <w:sz w:val="40"/>
+          <w:szCs w:val="40"/>
+        </w:rPr>
+      </w:r>
+    </w:p>
+    <w:p>
+      <w:pPr>
+        <w:pStyle w:val="Default"/>
+        <w:spacing w:lineRule="atLeast" w:line="200"/>
+        <w:ind w:left="0" w:right="0" w:hanging="0"/>
+        <w:jc w:val="left"/>
+        <w:rPr>
+          <w:rFonts w:ascii="Arial" w:hAnsi="Arial"/>
+          <w:i w:val="false"/>
+          <w:i w:val="false"/>
+          <w:caps w:val="false"/>
+          <w:smallCaps w:val="false"/>
+          <w:strike w:val="false"/>
+          <w:dstrike w:val="false"/>
+          <w:outline w:val="false"/>
+          <w:shadow w:val="false"/>
+          <w:color w:val="000000"/>
+          <w:spacing w:val="0"/>
+          <w:kern w:val="2"/>
+          <w:u w:val="none"/>
+          <w:em w:val="none"/>
+        </w:rPr>
+      </w:pPr>
+      <w:r>
+        <w:rPr>
+          <w:b/>
+          <w:bCs/>
+          <w:sz w:val="40"/>
+          <w:szCs w:val="40"/>
+        </w:rPr>
+      </w:r>
+    </w:p>
+    <w:p>
+      <w:pPr>
+        <w:pStyle w:val="Default"/>
+        <w:spacing w:lineRule="atLeast" w:line="200"/>
+        <w:ind w:left="0" w:right="0" w:hanging="0"/>
+        <w:jc w:val="left"/>
+        <w:rPr>
+          <w:rFonts w:ascii="Arial" w:hAnsi="Arial"/>
+          <w:i w:val="false"/>
+          <w:i w:val="false"/>
+          <w:caps w:val="false"/>
+          <w:smallCaps w:val="false"/>
+          <w:strike w:val="false"/>
+          <w:dstrike w:val="false"/>
+          <w:outline w:val="false"/>
+          <w:shadow w:val="false"/>
+          <w:color w:val="000000"/>
+          <w:spacing w:val="0"/>
+          <w:kern w:val="2"/>
+          <w:u w:val="none"/>
+          <w:em w:val="none"/>
+        </w:rPr>
+      </w:pPr>
+      <w:r>
+        <w:rPr>
+          <w:b/>
+          <w:bCs/>
+          <w:sz w:val="40"/>
+          <w:szCs w:val="40"/>
+        </w:rPr>
+      </w:r>
+    </w:p>
+    <w:p>
+      <w:pPr>
+        <w:pStyle w:val="Default"/>
+        <w:spacing w:lineRule="atLeast" w:line="200"/>
+        <w:ind w:left="0" w:right="0" w:hanging="0"/>
+        <w:jc w:val="left"/>
+        <w:rPr>
+          <w:b/>
+          <w:b/>
+          <w:bCs/>
+          <w:sz w:val="40"/>
+          <w:szCs w:val="40"/>
+        </w:rPr>
+      </w:pPr>
+      <w:r>
+        <w:rPr>
+          <w:rFonts w:ascii="Arial" w:hAnsi="Arial"/>
+          <w:b/>
+          <w:bCs/>
+          <w:i w:val="false"/>
+          <w:caps w:val="false"/>
+          <w:smallCaps w:val="false"/>
+          <w:strike w:val="false"/>
+          <w:dstrike w:val="false"/>
+          <w:outline w:val="false"/>
+          <w:shadow w:val="false"/>
+          <w:color w:val="000000"/>
+          <w:spacing w:val="0"/>
+          <w:kern w:val="2"/>
+          <w:sz w:val="40"/>
+          <w:szCs w:val="40"/>
+          <w:u w:val="none"/>
+          <w:em w:val="none"/>
+        </w:rPr>
+        <w:t>Online Social Network Bullying Detection Using Intelligence Techniques</w:t>
+      </w:r>
+    </w:p>
+    <w:p>
+      <w:pPr>
+        <w:pStyle w:val="Default"/>
+        <w:spacing w:lineRule="atLeast" w:line="200"/>
+        <w:ind w:left="0" w:right="0" w:hanging="0"/>
+        <w:jc w:val="left"/>
+        <w:rPr>
+          <w:rFonts w:ascii="Arial" w:hAnsi="Arial"/>
+          <w:i w:val="false"/>
+          <w:i w:val="false"/>
+          <w:caps w:val="false"/>
+          <w:smallCaps w:val="false"/>
+          <w:strike w:val="false"/>
+          <w:dstrike w:val="false"/>
+          <w:outline w:val="false"/>
+          <w:shadow w:val="false"/>
+          <w:color w:val="000000"/>
+          <w:spacing w:val="0"/>
+          <w:kern w:val="2"/>
+          <w:u w:val="none"/>
+          <w:em w:val="none"/>
+        </w:rPr>
+      </w:pPr>
+      <w:r>
+        <w:rPr>
+          <w:b/>
+          <w:bCs/>
+          <w:sz w:val="40"/>
+          <w:szCs w:val="40"/>
+        </w:rPr>
+      </w:r>
+    </w:p>
+    <w:p>
+      <w:pPr>
+        <w:pStyle w:val="Default"/>
+        <w:spacing w:lineRule="atLeast" w:line="200"/>
+        <w:ind w:left="0" w:right="0" w:hanging="0"/>
+        <w:jc w:val="left"/>
+        <w:rPr>
+          <w:b/>
+          <w:b/>
+          <w:bCs/>
+          <w:sz w:val="40"/>
+          <w:szCs w:val="40"/>
+        </w:rPr>
+      </w:pPr>
+      <w:r>
+        <w:rPr>
+          <w:rFonts w:ascii="Arial" w:hAnsi="Arial"/>
+          <w:b/>
+          <w:bCs/>
+          <w:i w:val="false"/>
+          <w:caps w:val="false"/>
+          <w:smallCaps w:val="false"/>
+          <w:strike w:val="false"/>
+          <w:dstrike w:val="false"/>
+          <w:outline w:val="false"/>
+          <w:shadow w:val="false"/>
+          <w:color w:val="000000"/>
+          <w:spacing w:val="0"/>
+          <w:kern w:val="2"/>
+          <w:sz w:val="40"/>
+          <w:szCs w:val="40"/>
+          <w:u w:val="none"/>
+          <w:em w:val="none"/>
+        </w:rPr>
+        <w:t>Summary</w:t>
+      </w:r>
+    </w:p>
+    <w:p>
+      <w:pPr>
+        <w:pStyle w:val="Default"/>
+        <w:spacing w:lineRule="atLeast" w:line="200"/>
+        <w:ind w:left="0" w:right="0" w:hanging="0"/>
+        <w:jc w:val="left"/>
+        <w:rPr>
+          <w:rFonts w:ascii="Arial" w:hAnsi="Arial"/>
+          <w:i w:val="false"/>
+          <w:i w:val="false"/>
+          <w:caps w:val="false"/>
+          <w:smallCaps w:val="false"/>
+          <w:strike w:val="false"/>
+          <w:dstrike w:val="false"/>
+          <w:outline w:val="false"/>
+          <w:shadow w:val="false"/>
+          <w:color w:val="000000"/>
+          <w:spacing w:val="0"/>
+          <w:kern w:val="2"/>
+          <w:u w:val="none"/>
+          <w:em w:val="none"/>
+        </w:rPr>
+      </w:pPr>
+      <w:r>
+        <w:rPr>
+          <w:b/>
+          <w:bCs/>
+          <w:sz w:val="40"/>
+          <w:szCs w:val="40"/>
+        </w:rPr>
+      </w:r>
+    </w:p>
+    <w:p>
+      <w:pPr>
+        <w:pStyle w:val="Default"/>
+        <w:spacing w:lineRule="atLeast" w:line="200"/>
+        <w:ind w:left="0" w:right="0" w:hanging="0"/>
+        <w:jc w:val="left"/>
+        <w:rPr>
+          <w:b/>
+          <w:b/>
+          <w:bCs/>
+          <w:sz w:val="40"/>
+          <w:szCs w:val="40"/>
+        </w:rPr>
+      </w:pPr>
+      <w:r>
+        <w:rPr>
+          <w:rFonts w:ascii="Arial" w:hAnsi="Arial"/>
+          <w:b/>
+          <w:bCs/>
+          <w:i w:val="false"/>
+          <w:caps w:val="false"/>
+          <w:smallCaps w:val="false"/>
+          <w:strike w:val="false"/>
+          <w:dstrike w:val="false"/>
+          <w:outline w:val="false"/>
+          <w:shadow w:val="false"/>
+          <w:color w:val="000000"/>
+          <w:spacing w:val="0"/>
+          <w:kern w:val="2"/>
+          <w:sz w:val="40"/>
+          <w:szCs w:val="40"/>
+          <w:u w:val="none"/>
+          <w:em w:val="none"/>
+        </w:rPr>
+        <w:t>Methodologies</w:t>
+      </w:r>
+    </w:p>
+    <w:p>
+      <w:pPr>
+        <w:pStyle w:val="Default"/>
+        <w:spacing w:lineRule="atLeast" w:line="200"/>
+        <w:ind w:left="0" w:right="0" w:hanging="0"/>
+        <w:jc w:val="left"/>
+        <w:rPr>
+          <w:rFonts w:ascii="Arial" w:hAnsi="Arial"/>
+          <w:i w:val="false"/>
+          <w:i w:val="false"/>
+          <w:caps w:val="false"/>
+          <w:smallCaps w:val="false"/>
+          <w:strike w:val="false"/>
+          <w:dstrike w:val="false"/>
+          <w:outline w:val="false"/>
+          <w:shadow w:val="false"/>
+          <w:color w:val="000000"/>
+          <w:spacing w:val="0"/>
+          <w:kern w:val="2"/>
+          <w:u w:val="none"/>
+          <w:em w:val="none"/>
+        </w:rPr>
+      </w:pPr>
+      <w:r>
+        <w:rPr>
+          <w:b/>
+          <w:bCs/>
+          <w:sz w:val="40"/>
+          <w:szCs w:val="40"/>
+        </w:rPr>
+      </w:r>
+    </w:p>
+    <w:p>
+      <w:pPr>
+        <w:pStyle w:val="Default"/>
+        <w:spacing w:lineRule="atLeast" w:line="200"/>
+        <w:ind w:left="0" w:right="0" w:hanging="0"/>
+        <w:jc w:val="left"/>
+        <w:rPr>
+          <w:b/>
+          <w:b/>
+          <w:bCs/>
+          <w:sz w:val="40"/>
+          <w:szCs w:val="40"/>
+        </w:rPr>
+      </w:pPr>
+      <w:r>
+        <w:rPr>
+          <w:rFonts w:ascii="Arial" w:hAnsi="Arial"/>
+          <w:b/>
+          <w:bCs/>
+          <w:i w:val="false"/>
+          <w:caps w:val="false"/>
+          <w:smallCaps w:val="false"/>
+          <w:strike w:val="false"/>
+          <w:dstrike w:val="false"/>
+          <w:outline w:val="false"/>
+          <w:shadow w:val="false"/>
+          <w:color w:val="000000"/>
+          <w:spacing w:val="0"/>
+          <w:kern w:val="2"/>
+          <w:sz w:val="40"/>
+          <w:szCs w:val="40"/>
+          <w:u w:val="none"/>
+          <w:em w:val="none"/>
+        </w:rPr>
+        <w:t>Accuracy</w:t>
+      </w:r>
+    </w:p>
+    <w:p>
+      <w:pPr>
+        <w:pStyle w:val="Default"/>
+        <w:spacing w:lineRule="atLeast" w:line="200"/>
+        <w:ind w:left="0" w:right="0" w:hanging="0"/>
+        <w:jc w:val="left"/>
+        <w:rPr>
+          <w:rFonts w:ascii="Arial" w:hAnsi="Arial"/>
+          <w:i w:val="false"/>
+          <w:i w:val="false"/>
+          <w:caps w:val="false"/>
+          <w:smallCaps w:val="false"/>
+          <w:strike w:val="false"/>
+          <w:dstrike w:val="false"/>
+          <w:outline w:val="false"/>
+          <w:shadow w:val="false"/>
+          <w:color w:val="000000"/>
+          <w:spacing w:val="0"/>
+          <w:kern w:val="2"/>
+          <w:u w:val="none"/>
+          <w:em w:val="none"/>
+        </w:rPr>
+      </w:pPr>
+      <w:r>
+        <w:rPr>
+          <w:b/>
+          <w:bCs/>
+          <w:sz w:val="40"/>
+          <w:szCs w:val="40"/>
+        </w:rPr>
+      </w:r>
+    </w:p>
+    <w:p>
+      <w:pPr>
+        <w:pStyle w:val="Default"/>
+        <w:spacing w:lineRule="atLeast" w:line="200"/>
+        <w:ind w:left="0" w:right="0" w:hanging="0"/>
+        <w:jc w:val="left"/>
+        <w:rPr>
+          <w:b/>
+          <w:b/>
+          <w:bCs/>
+          <w:sz w:val="40"/>
+          <w:szCs w:val="40"/>
+        </w:rPr>
+      </w:pPr>
+      <w:r>
+        <w:rPr>
+          <w:rFonts w:ascii="Arial" w:hAnsi="Arial"/>
+          <w:b/>
+          <w:bCs/>
+          <w:i w:val="false"/>
+          <w:caps w:val="false"/>
+          <w:smallCaps w:val="false"/>
+          <w:strike w:val="false"/>
+          <w:dstrike w:val="false"/>
+          <w:outline w:val="false"/>
+          <w:shadow w:val="false"/>
+          <w:color w:val="000000"/>
+          <w:spacing w:val="0"/>
+          <w:kern w:val="2"/>
+          <w:sz w:val="40"/>
+          <w:szCs w:val="40"/>
+          <w:u w:val="none"/>
+          <w:em w:val="none"/>
+        </w:rPr>
+        <w:t>Drawbacks</w:t>
       </w:r>
     </w:p>
     <w:p>
@@ -2978,6 +4931,7 @@
       <w:rPr>
         <w:rFonts w:ascii="Liberation Serif" w:hAnsi="Liberation Serif" w:eastAsia="SimSun" w:cs="Mangal"/>
         <w:kern w:val="2"/>
+        <w:sz w:val="20"/>
         <w:szCs w:val="24"/>
         <w:lang w:val="en-US" w:eastAsia="zh-CN" w:bidi="hi-IN"/>
       </w:rPr>

</xml_diff>